<commit_message>
Seti lab 5 modified
</commit_message>
<xml_diff>
--- a/Seti/lab 5.docx
+++ b/Seti/lab 5.docx
@@ -1,6 +1,6 @@
 
 <file path=word/document.xml><?xml version="1.0" encoding="utf-8"?>
-<w:document xmlns:wpc="http://schemas.microsoft.com/office/word/2010/wordprocessingCanvas" xmlns:mc="http://schemas.openxmlformats.org/markup-compatibility/2006" xmlns:o="urn:schemas-microsoft-com:office:office" xmlns:r="http://schemas.openxmlformats.org/officeDocument/2006/relationships" xmlns:m="http://schemas.openxmlformats.org/officeDocument/2006/math" xmlns:v="urn:schemas-microsoft-com:vml" xmlns:wp14="http://schemas.microsoft.com/office/word/2010/wordprocessingDrawing" xmlns:wp="http://schemas.openxmlformats.org/drawingml/2006/wordprocessingDrawing" xmlns:w10="urn:schemas-microsoft-com:office:word" xmlns:w="http://schemas.openxmlformats.org/wordprocessingml/2006/main" xmlns:w14="http://schemas.microsoft.com/office/word/2010/wordml" xmlns:wpg="http://schemas.microsoft.com/office/word/2010/wordprocessingGroup" xmlns:wpi="http://schemas.microsoft.com/office/word/2010/wordprocessingInk" xmlns:wne="http://schemas.microsoft.com/office/word/2006/wordml" xmlns:wps="http://schemas.microsoft.com/office/word/2010/wordprocessingShape" mc:Ignorable="w14 wp14">
+<w:document xmlns:wpc="http://schemas.microsoft.com/office/word/2010/wordprocessingCanvas" xmlns:cx="http://schemas.microsoft.com/office/drawing/2014/chartex" xmlns:cx1="http://schemas.microsoft.com/office/drawing/2015/9/8/chartex" xmlns:cx2="http://schemas.microsoft.com/office/drawing/2015/10/21/chartex" xmlns:cx3="http://schemas.microsoft.com/office/drawing/2016/5/9/chartex" xmlns:cx4="http://schemas.microsoft.com/office/drawing/2016/5/10/chartex" xmlns:cx5="http://schemas.microsoft.com/office/drawing/2016/5/11/chartex" xmlns:cx6="http://schemas.microsoft.com/office/drawing/2016/5/12/chartex" xmlns:cx7="http://schemas.microsoft.com/office/drawing/2016/5/13/chartex" xmlns:cx8="http://schemas.microsoft.com/office/drawing/2016/5/14/chartex" xmlns:mc="http://schemas.openxmlformats.org/markup-compatibility/2006" xmlns:aink="http://schemas.microsoft.com/office/drawing/2016/ink" xmlns:am3d="http://schemas.microsoft.com/office/drawing/2017/model3d" xmlns:o="urn:schemas-microsoft-com:office:office" xmlns:oel="http://schemas.microsoft.com/office/2019/extlst" xmlns:r="http://schemas.openxmlformats.org/officeDocument/2006/relationships" xmlns:m="http://schemas.openxmlformats.org/officeDocument/2006/math" xmlns:v="urn:schemas-microsoft-com:vml" xmlns:wp14="http://schemas.microsoft.com/office/word/2010/wordprocessingDrawing" xmlns:wp="http://schemas.openxmlformats.org/drawingml/2006/wordprocessingDrawing" xmlns:w10="urn:schemas-microsoft-com:office:word" xmlns:w="http://schemas.openxmlformats.org/wordprocessingml/2006/main" xmlns:w14="http://schemas.microsoft.com/office/word/2010/wordml" xmlns:w15="http://schemas.microsoft.com/office/word/2012/wordml" xmlns:w16cex="http://schemas.microsoft.com/office/word/2018/wordml/cex" xmlns:w16cid="http://schemas.microsoft.com/office/word/2016/wordml/cid" xmlns:w16="http://schemas.microsoft.com/office/word/2018/wordml" xmlns:w16du="http://schemas.microsoft.com/office/word/2023/wordml/word16du" xmlns:w16sdtdh="http://schemas.microsoft.com/office/word/2020/wordml/sdtdatahash" xmlns:w16se="http://schemas.microsoft.com/office/word/2015/wordml/symex" xmlns:wpg="http://schemas.microsoft.com/office/word/2010/wordprocessingGroup" xmlns:wpi="http://schemas.microsoft.com/office/word/2010/wordprocessingInk" xmlns:wne="http://schemas.microsoft.com/office/word/2006/wordml" xmlns:wps="http://schemas.microsoft.com/office/word/2010/wordprocessingShape" mc:Ignorable="w14 w15 w16se w16cid w16 w16cex w16sdtdh w16du wp14">
   <w:body>
     <w:p>
       <w:pPr>
@@ -608,8 +608,6 @@
           <w:sz w:val="30"/>
         </w:rPr>
       </w:pPr>
-      <w:bookmarkStart w:id="0" w:name="_GoBack"/>
-      <w:bookmarkEnd w:id="0"/>
     </w:p>
     <w:p>
       <w:pPr>
@@ -924,9 +922,9 @@
               </wp:anchor>
             </w:drawing>
           </mc:Choice>
-          <mc:Fallback xmlns:w16se="http://schemas.microsoft.com/office/word/2015/wordml/symex" xmlns:w16sdtdh="http://schemas.microsoft.com/office/word/2020/wordml/sdtdatahash" xmlns:w16du="http://schemas.microsoft.com/office/word/2023/wordml/word16du" xmlns:w16="http://schemas.microsoft.com/office/word/2018/wordml" xmlns:w16cid="http://schemas.microsoft.com/office/word/2016/wordml/cid" xmlns:w16cex="http://schemas.microsoft.com/office/word/2018/wordml/cex" xmlns:w15="http://schemas.microsoft.com/office/word/2012/wordml" xmlns:oel="http://schemas.microsoft.com/office/2019/extlst" xmlns:am3d="http://schemas.microsoft.com/office/drawing/2017/model3d" xmlns:aink="http://schemas.microsoft.com/office/drawing/2016/ink" xmlns:cx8="http://schemas.microsoft.com/office/drawing/2016/5/14/chartex" xmlns:cx7="http://schemas.microsoft.com/office/drawing/2016/5/13/chartex" xmlns:cx6="http://schemas.microsoft.com/office/drawing/2016/5/12/chartex" xmlns:cx5="http://schemas.microsoft.com/office/drawing/2016/5/11/chartex" xmlns:cx4="http://schemas.microsoft.com/office/drawing/2016/5/10/chartex" xmlns:cx3="http://schemas.microsoft.com/office/drawing/2016/5/9/chartex" xmlns:cx2="http://schemas.microsoft.com/office/drawing/2015/10/21/chartex" xmlns:cx1="http://schemas.microsoft.com/office/drawing/2015/9/8/chartex" xmlns:cx="http://schemas.microsoft.com/office/drawing/2014/chartex">
+          <mc:Fallback>
             <w:pict>
-              <v:rect w14:anchorId="410582B9" id="Прямоугольник 3" o:spid="_x0000_s1026" style="position:absolute;margin-left:155.65pt;margin-top:35pt;width:154.65pt;height:32.55pt;z-index:251659264;visibility:visible;mso-wrap-style:square;mso-wrap-distance-left:9pt;mso-wrap-distance-top:0;mso-wrap-distance-right:9pt;mso-wrap-distance-bottom:0;mso-position-horizontal:absolute;mso-position-horizontal-relative:margin;mso-position-vertical:absolute;mso-position-vertical-relative:text;v-text-anchor:middle" o:gfxdata="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" fillcolor="white [3212]" strokecolor="white [3212]" strokeweight="2pt">
+              <v:rect w14:anchorId="551BA5D8" id="Прямоугольник 3" o:spid="_x0000_s1026" style="position:absolute;margin-left:155.65pt;margin-top:35pt;width:154.65pt;height:32.55pt;z-index:251659264;visibility:visible;mso-wrap-style:square;mso-wrap-distance-left:9pt;mso-wrap-distance-top:0;mso-wrap-distance-right:9pt;mso-wrap-distance-bottom:0;mso-position-horizontal:absolute;mso-position-horizontal-relative:margin;mso-position-vertical:absolute;mso-position-vertical-relative:text;v-text-anchor:middle" o:gfxdata="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" fillcolor="white [3212]" strokecolor="white [3212]" strokeweight="2pt">
                 <w10:wrap anchorx="margin"/>
               </v:rect>
             </w:pict>
@@ -1002,14 +1000,134 @@
         <w:spacing w:before="240" w:line="360" w:lineRule="auto"/>
         <w:rPr>
           <w:sz w:val="28"/>
+        </w:rPr>
+      </w:pPr>
+      <w:r>
+        <w:rPr>
+          <w:sz w:val="28"/>
+        </w:rPr>
+        <w:t>Ход работы</w:t>
+      </w:r>
+    </w:p>
+    <w:p>
+      <w:pPr>
+        <w:tabs>
+          <w:tab w:val="left" w:pos="1021"/>
+        </w:tabs>
+        <w:spacing w:before="240" w:line="360" w:lineRule="auto"/>
+        <w:jc w:val="both"/>
+        <w:rPr>
+          <w:sz w:val="28"/>
+        </w:rPr>
+      </w:pPr>
+      <w:r>
+        <w:rPr>
+          <w:sz w:val="28"/>
+        </w:rPr>
+        <w:t>Для создание резервной копии следует в первую очередь остановить ALD, выполнив команду – «</w:t>
+      </w:r>
+      <w:proofErr w:type="spellStart"/>
+      <w:r>
+        <w:rPr>
+          <w:sz w:val="28"/>
+        </w:rPr>
+        <w:t>sudo</w:t>
+      </w:r>
+      <w:proofErr w:type="spellEnd"/>
+      <w:r>
+        <w:rPr>
+          <w:sz w:val="28"/>
+        </w:rPr>
+        <w:t xml:space="preserve"> </w:t>
+      </w:r>
+      <w:proofErr w:type="spellStart"/>
+      <w:r>
+        <w:rPr>
+          <w:sz w:val="28"/>
+        </w:rPr>
+        <w:t>ald-init</w:t>
+      </w:r>
+      <w:proofErr w:type="spellEnd"/>
+      <w:r>
+        <w:rPr>
+          <w:sz w:val="28"/>
+        </w:rPr>
+        <w:t xml:space="preserve"> </w:t>
+      </w:r>
+      <w:proofErr w:type="spellStart"/>
+      <w:r>
+        <w:rPr>
+          <w:sz w:val="28"/>
+        </w:rPr>
+        <w:t>stop</w:t>
+      </w:r>
+      <w:proofErr w:type="spellEnd"/>
+      <w:r>
+        <w:rPr>
+          <w:sz w:val="28"/>
+        </w:rPr>
+        <w:t>». Результат выполнения команды представлен на рисунке 1.</w:t>
+      </w:r>
+    </w:p>
+    <w:p>
+      <w:pPr>
+        <w:tabs>
+          <w:tab w:val="left" w:pos="1021"/>
+        </w:tabs>
+        <w:spacing w:before="240" w:line="360" w:lineRule="auto"/>
+        <w:jc w:val="center"/>
+        <w:rPr>
+          <w:sz w:val="28"/>
           <w:szCs w:val="28"/>
         </w:rPr>
       </w:pPr>
       <w:r>
         <w:rPr>
-          <w:sz w:val="28"/>
-        </w:rPr>
-        <w:t>Ход работы</w:t>
+          <w:noProof/>
+          <w:sz w:val="28"/>
+          <w:szCs w:val="28"/>
+        </w:rPr>
+        <w:drawing>
+          <wp:inline distT="0" distB="0" distL="0" distR="0" wp14:anchorId="2FCE8708" wp14:editId="78CF2183">
+            <wp:extent cx="6235995" cy="4157330"/>
+            <wp:effectExtent l="0" t="0" r="0" b="0"/>
+            <wp:docPr id="2097793046" name="Рисунок 2"/>
+            <wp:cNvGraphicFramePr>
+              <a:graphicFrameLocks xmlns:a="http://schemas.openxmlformats.org/drawingml/2006/main" noChangeAspect="1"/>
+            </wp:cNvGraphicFramePr>
+            <a:graphic xmlns:a="http://schemas.openxmlformats.org/drawingml/2006/main">
+              <a:graphicData uri="http://schemas.openxmlformats.org/drawingml/2006/picture">
+                <pic:pic xmlns:pic="http://schemas.openxmlformats.org/drawingml/2006/picture">
+                  <pic:nvPicPr>
+                    <pic:cNvPr id="2097793046" name="Рисунок 2097793046"/>
+                    <pic:cNvPicPr/>
+                  </pic:nvPicPr>
+                  <pic:blipFill>
+                    <a:blip r:embed="rId8">
+                      <a:extLst>
+                        <a:ext uri="{28A0092B-C50C-407E-A947-70E740481C1C}">
+                          <a14:useLocalDpi xmlns:a14="http://schemas.microsoft.com/office/drawing/2010/main" val="0"/>
+                        </a:ext>
+                      </a:extLst>
+                    </a:blip>
+                    <a:stretch>
+                      <a:fillRect/>
+                    </a:stretch>
+                  </pic:blipFill>
+                  <pic:spPr>
+                    <a:xfrm>
+                      <a:off x="0" y="0"/>
+                      <a:ext cx="6248187" cy="4165458"/>
+                    </a:xfrm>
+                    <a:prstGeom prst="rect">
+                      <a:avLst/>
+                    </a:prstGeom>
+                  </pic:spPr>
+                </pic:pic>
+              </a:graphicData>
+            </a:graphic>
+          </wp:inline>
+        </w:drawing>
       </w:r>
     </w:p>
     <w:p>
@@ -1046,7 +1164,7 @@
         <w:t xml:space="preserve"> </w:t>
       </w:r>
       <w:r>
-        <w:t>Проверка активности сервера</w:t>
+        <w:t>Деактивация сервера и клиента</w:t>
       </w:r>
     </w:p>
     <w:p>
@@ -1054,6 +1172,939 @@
         <w:pStyle w:val="a3"/>
         <w:spacing w:before="240" w:line="360" w:lineRule="auto"/>
         <w:jc w:val="both"/>
+      </w:pPr>
+      <w:r>
+        <w:t xml:space="preserve">После этого уже возможна архивация данных – создание </w:t>
+      </w:r>
+      <w:proofErr w:type="spellStart"/>
+      <w:r>
+        <w:t>бекапа</w:t>
+      </w:r>
+      <w:proofErr w:type="spellEnd"/>
+      <w:r>
+        <w:t xml:space="preserve"> данных. Для этого необходимо выполнить команду «</w:t>
+      </w:r>
+      <w:proofErr w:type="spellStart"/>
+      <w:r>
+        <w:t>sudo</w:t>
+      </w:r>
+      <w:proofErr w:type="spellEnd"/>
+      <w:r>
+        <w:t xml:space="preserve"> </w:t>
+      </w:r>
+      <w:proofErr w:type="spellStart"/>
+      <w:r>
+        <w:t>ald-init</w:t>
+      </w:r>
+      <w:proofErr w:type="spellEnd"/>
+      <w:r>
+        <w:t xml:space="preserve"> </w:t>
+      </w:r>
+      <w:proofErr w:type="spellStart"/>
+      <w:r>
+        <w:t>backup</w:t>
+      </w:r>
+      <w:proofErr w:type="spellEnd"/>
+      <w:r>
+        <w:t>». Результат выполнения команды представлен на рисунке 2.</w:t>
+      </w:r>
+    </w:p>
+    <w:p>
+      <w:pPr>
+        <w:pStyle w:val="a3"/>
+        <w:spacing w:before="240" w:line="360" w:lineRule="auto"/>
+      </w:pPr>
+    </w:p>
+    <w:p>
+      <w:pPr>
+        <w:pStyle w:val="a3"/>
+        <w:spacing w:before="240" w:line="360" w:lineRule="auto"/>
+      </w:pPr>
+    </w:p>
+    <w:p>
+      <w:pPr>
+        <w:pStyle w:val="a3"/>
+        <w:spacing w:before="240" w:line="360" w:lineRule="auto"/>
+      </w:pPr>
+    </w:p>
+    <w:p>
+      <w:pPr>
+        <w:pStyle w:val="a3"/>
+        <w:spacing w:before="240" w:line="360" w:lineRule="auto"/>
+      </w:pPr>
+    </w:p>
+    <w:p>
+      <w:pPr>
+        <w:pStyle w:val="a3"/>
+        <w:spacing w:before="240" w:line="360" w:lineRule="auto"/>
+      </w:pPr>
+      <w:r>
+        <w:rPr>
+          <w:noProof/>
+        </w:rPr>
+        <w:lastRenderedPageBreak/>
+        <w:drawing>
+          <wp:inline distT="0" distB="0" distL="0" distR="0" wp14:anchorId="23060DD3" wp14:editId="1F43659A">
+            <wp:extent cx="6076950" cy="1854835"/>
+            <wp:effectExtent l="0" t="0" r="0" b="0"/>
+            <wp:docPr id="1516622981" name="Рисунок 3"/>
+            <wp:cNvGraphicFramePr>
+              <a:graphicFrameLocks xmlns:a="http://schemas.openxmlformats.org/drawingml/2006/main" noChangeAspect="1"/>
+            </wp:cNvGraphicFramePr>
+            <a:graphic xmlns:a="http://schemas.openxmlformats.org/drawingml/2006/main">
+              <a:graphicData uri="http://schemas.openxmlformats.org/drawingml/2006/picture">
+                <pic:pic xmlns:pic="http://schemas.openxmlformats.org/drawingml/2006/picture">
+                  <pic:nvPicPr>
+                    <pic:cNvPr id="1516622981" name="Рисунок 1516622981"/>
+                    <pic:cNvPicPr/>
+                  </pic:nvPicPr>
+                  <pic:blipFill>
+                    <a:blip r:embed="rId9">
+                      <a:extLst>
+                        <a:ext uri="{28A0092B-C50C-407E-A947-70E740481C1C}">
+                          <a14:useLocalDpi xmlns:a14="http://schemas.microsoft.com/office/drawing/2010/main" val="0"/>
+                        </a:ext>
+                      </a:extLst>
+                    </a:blip>
+                    <a:stretch>
+                      <a:fillRect/>
+                    </a:stretch>
+                  </pic:blipFill>
+                  <pic:spPr>
+                    <a:xfrm>
+                      <a:off x="0" y="0"/>
+                      <a:ext cx="6076950" cy="1854835"/>
+                    </a:xfrm>
+                    <a:prstGeom prst="rect">
+                      <a:avLst/>
+                    </a:prstGeom>
+                  </pic:spPr>
+                </pic:pic>
+              </a:graphicData>
+            </a:graphic>
+          </wp:inline>
+        </w:drawing>
+      </w:r>
+    </w:p>
+    <w:p>
+      <w:pPr>
+        <w:pStyle w:val="a3"/>
+        <w:spacing w:before="240" w:line="360" w:lineRule="auto"/>
+        <w:jc w:val="center"/>
+      </w:pPr>
+      <w:r>
+        <w:t>Рисунок</w:t>
+      </w:r>
+      <w:r>
+        <w:rPr>
+          <w:spacing w:val="-4"/>
+        </w:rPr>
+        <w:t xml:space="preserve"> </w:t>
+      </w:r>
+      <w:r>
+        <w:t>2</w:t>
+      </w:r>
+      <w:r>
+        <w:rPr>
+          <w:spacing w:val="-2"/>
+        </w:rPr>
+        <w:t xml:space="preserve"> </w:t>
+      </w:r>
+      <w:r>
+        <w:t>–</w:t>
+      </w:r>
+      <w:r>
+        <w:rPr>
+          <w:spacing w:val="-3"/>
+        </w:rPr>
+        <w:t xml:space="preserve"> </w:t>
+      </w:r>
+      <w:r>
+        <w:t>Создание бэкапа сервера</w:t>
+      </w:r>
+    </w:p>
+    <w:p>
+      <w:pPr>
+        <w:pStyle w:val="a3"/>
+        <w:spacing w:before="240" w:line="360" w:lineRule="auto"/>
+        <w:jc w:val="both"/>
+      </w:pPr>
+      <w:r>
+        <w:t xml:space="preserve">После создание файла </w:t>
+      </w:r>
+      <w:proofErr w:type="spellStart"/>
+      <w:r>
+        <w:t>бекапа</w:t>
+      </w:r>
+      <w:proofErr w:type="spellEnd"/>
+      <w:r>
+        <w:t xml:space="preserve"> его необходимо сохранить, выполнив</w:t>
+      </w:r>
+      <w:r>
+        <w:t xml:space="preserve"> </w:t>
+      </w:r>
+      <w:r>
+        <w:t>команду – «</w:t>
+      </w:r>
+      <w:proofErr w:type="spellStart"/>
+      <w:r>
+        <w:t>sudo</w:t>
+      </w:r>
+      <w:proofErr w:type="spellEnd"/>
+      <w:r>
+        <w:t xml:space="preserve"> </w:t>
+      </w:r>
+      <w:proofErr w:type="spellStart"/>
+      <w:r>
+        <w:t>cp</w:t>
+      </w:r>
+      <w:proofErr w:type="spellEnd"/>
+      <w:r>
+        <w:t xml:space="preserve"> /</w:t>
+      </w:r>
+      <w:proofErr w:type="spellStart"/>
+      <w:r>
+        <w:t>var</w:t>
+      </w:r>
+      <w:proofErr w:type="spellEnd"/>
+      <w:r>
+        <w:t>/</w:t>
+      </w:r>
+      <w:proofErr w:type="spellStart"/>
+      <w:r>
+        <w:t>lib</w:t>
+      </w:r>
+      <w:proofErr w:type="spellEnd"/>
+      <w:r>
+        <w:t>/</w:t>
+      </w:r>
+      <w:proofErr w:type="spellStart"/>
+      <w:r>
+        <w:t>ald</w:t>
+      </w:r>
+      <w:proofErr w:type="spellEnd"/>
+      <w:r>
+        <w:t>/</w:t>
+      </w:r>
+      <w:proofErr w:type="spellStart"/>
+      <w:r>
+        <w:t>aldd.keytab</w:t>
+      </w:r>
+      <w:proofErr w:type="spellEnd"/>
+      <w:r>
+        <w:t xml:space="preserve"> /</w:t>
+      </w:r>
+      <w:proofErr w:type="spellStart"/>
+      <w:r>
+        <w:t>etc</w:t>
+      </w:r>
+      <w:proofErr w:type="spellEnd"/>
+      <w:r>
+        <w:t>/</w:t>
+      </w:r>
+      <w:proofErr w:type="spellStart"/>
+      <w:r>
+        <w:t>ald.conf</w:t>
+      </w:r>
+      <w:proofErr w:type="spellEnd"/>
+      <w:r>
+        <w:t xml:space="preserve"> /</w:t>
+      </w:r>
+      <w:proofErr w:type="spellStart"/>
+      <w:r>
+        <w:t>var</w:t>
+      </w:r>
+      <w:proofErr w:type="spellEnd"/>
+      <w:r>
+        <w:t>/</w:t>
+      </w:r>
+      <w:proofErr w:type="spellStart"/>
+      <w:r>
+        <w:t>lib</w:t>
+      </w:r>
+      <w:proofErr w:type="spellEnd"/>
+      <w:r>
+        <w:t>/</w:t>
+      </w:r>
+      <w:proofErr w:type="spellStart"/>
+      <w:r>
+        <w:t>aldd.conf</w:t>
+      </w:r>
+      <w:proofErr w:type="spellEnd"/>
+      <w:r>
+        <w:t xml:space="preserve"> ~</w:t>
+      </w:r>
+      <w:proofErr w:type="gramStart"/>
+      <w:r>
+        <w:t>/.</w:t>
+      </w:r>
+      <w:proofErr w:type="spellStart"/>
+      <w:r>
+        <w:t>ald</w:t>
+      </w:r>
+      <w:proofErr w:type="spellEnd"/>
+      <w:proofErr w:type="gramEnd"/>
+      <w:r>
+        <w:t>/»,</w:t>
+      </w:r>
+      <w:r>
+        <w:t xml:space="preserve"> </w:t>
+      </w:r>
+      <w:r>
+        <w:t>как показано на рисунке 3.</w:t>
+      </w:r>
+    </w:p>
+    <w:p>
+      <w:pPr>
+        <w:pStyle w:val="a3"/>
+        <w:spacing w:before="240" w:line="360" w:lineRule="auto"/>
+        <w:jc w:val="both"/>
+      </w:pPr>
+      <w:r>
+        <w:rPr>
+          <w:noProof/>
+        </w:rPr>
+        <w:drawing>
+          <wp:inline distT="0" distB="0" distL="0" distR="0" wp14:anchorId="1534ACFB" wp14:editId="66DFA827">
+            <wp:extent cx="6076950" cy="393700"/>
+            <wp:effectExtent l="0" t="0" r="0" b="6350"/>
+            <wp:docPr id="1810529194" name="Рисунок 4"/>
+            <wp:cNvGraphicFramePr>
+              <a:graphicFrameLocks xmlns:a="http://schemas.openxmlformats.org/drawingml/2006/main" noChangeAspect="1"/>
+            </wp:cNvGraphicFramePr>
+            <a:graphic xmlns:a="http://schemas.openxmlformats.org/drawingml/2006/main">
+              <a:graphicData uri="http://schemas.openxmlformats.org/drawingml/2006/picture">
+                <pic:pic xmlns:pic="http://schemas.openxmlformats.org/drawingml/2006/picture">
+                  <pic:nvPicPr>
+                    <pic:cNvPr id="1810529194" name="Рисунок 1810529194"/>
+                    <pic:cNvPicPr/>
+                  </pic:nvPicPr>
+                  <pic:blipFill>
+                    <a:blip r:embed="rId10">
+                      <a:extLst>
+                        <a:ext uri="{28A0092B-C50C-407E-A947-70E740481C1C}">
+                          <a14:useLocalDpi xmlns:a14="http://schemas.microsoft.com/office/drawing/2010/main" val="0"/>
+                        </a:ext>
+                      </a:extLst>
+                    </a:blip>
+                    <a:stretch>
+                      <a:fillRect/>
+                    </a:stretch>
+                  </pic:blipFill>
+                  <pic:spPr>
+                    <a:xfrm>
+                      <a:off x="0" y="0"/>
+                      <a:ext cx="6076950" cy="393700"/>
+                    </a:xfrm>
+                    <a:prstGeom prst="rect">
+                      <a:avLst/>
+                    </a:prstGeom>
+                  </pic:spPr>
+                </pic:pic>
+              </a:graphicData>
+            </a:graphic>
+          </wp:inline>
+        </w:drawing>
+      </w:r>
+    </w:p>
+    <w:p>
+      <w:pPr>
+        <w:pStyle w:val="a3"/>
+        <w:spacing w:before="240" w:line="360" w:lineRule="auto"/>
+        <w:jc w:val="center"/>
+      </w:pPr>
+      <w:r>
+        <w:t>Рисунок</w:t>
+      </w:r>
+      <w:r>
+        <w:rPr>
+          <w:spacing w:val="-4"/>
+        </w:rPr>
+        <w:t xml:space="preserve"> </w:t>
+      </w:r>
+      <w:r>
+        <w:t>3</w:t>
+      </w:r>
+      <w:r>
+        <w:rPr>
+          <w:spacing w:val="-2"/>
+        </w:rPr>
+        <w:t xml:space="preserve"> </w:t>
+      </w:r>
+      <w:r>
+        <w:t>–</w:t>
+      </w:r>
+      <w:r>
+        <w:rPr>
+          <w:spacing w:val="-3"/>
+        </w:rPr>
+        <w:t xml:space="preserve"> </w:t>
+      </w:r>
+      <w:r>
+        <w:t>Сохранение бэкапа</w:t>
+      </w:r>
+    </w:p>
+    <w:p>
+      <w:pPr>
+        <w:pStyle w:val="a3"/>
+        <w:spacing w:before="240" w:line="360" w:lineRule="auto"/>
+      </w:pPr>
+      <w:r>
+        <w:t>Далее необходимо инициализировать домен командой – «</w:t>
+      </w:r>
+      <w:proofErr w:type="spellStart"/>
+      <w:r>
+        <w:t>sudo</w:t>
+      </w:r>
+      <w:proofErr w:type="spellEnd"/>
+      <w:r>
+        <w:t xml:space="preserve"> </w:t>
+      </w:r>
+      <w:proofErr w:type="spellStart"/>
+      <w:r>
+        <w:t>ald-init</w:t>
+      </w:r>
+      <w:proofErr w:type="spellEnd"/>
+      <w:r>
+        <w:t xml:space="preserve"> </w:t>
+      </w:r>
+      <w:proofErr w:type="spellStart"/>
+      <w:r>
+        <w:t>init</w:t>
+      </w:r>
+      <w:proofErr w:type="spellEnd"/>
+      <w:r>
+        <w:t>». Результат инициализации домена представлен на рисунке 4.</w:t>
+      </w:r>
+    </w:p>
+    <w:p>
+      <w:pPr>
+        <w:pStyle w:val="a3"/>
+        <w:spacing w:before="240" w:line="360" w:lineRule="auto"/>
+        <w:jc w:val="center"/>
+      </w:pPr>
+      <w:r>
+        <w:rPr>
+          <w:noProof/>
+        </w:rPr>
+        <w:drawing>
+          <wp:inline distT="0" distB="0" distL="0" distR="0" wp14:anchorId="2C9CDDE0" wp14:editId="0A68F75B">
+            <wp:extent cx="5438775" cy="1257300"/>
+            <wp:effectExtent l="0" t="0" r="9525" b="0"/>
+            <wp:docPr id="1323306186" name="Рисунок 8"/>
+            <wp:cNvGraphicFramePr>
+              <a:graphicFrameLocks xmlns:a="http://schemas.openxmlformats.org/drawingml/2006/main" noChangeAspect="1"/>
+            </wp:cNvGraphicFramePr>
+            <a:graphic xmlns:a="http://schemas.openxmlformats.org/drawingml/2006/main">
+              <a:graphicData uri="http://schemas.openxmlformats.org/drawingml/2006/picture">
+                <pic:pic xmlns:pic="http://schemas.openxmlformats.org/drawingml/2006/picture">
+                  <pic:nvPicPr>
+                    <pic:cNvPr id="1323306186" name="Рисунок 1323306186"/>
+                    <pic:cNvPicPr/>
+                  </pic:nvPicPr>
+                  <pic:blipFill>
+                    <a:blip r:embed="rId11">
+                      <a:extLst>
+                        <a:ext uri="{28A0092B-C50C-407E-A947-70E740481C1C}">
+                          <a14:useLocalDpi xmlns:a14="http://schemas.microsoft.com/office/drawing/2010/main" val="0"/>
+                        </a:ext>
+                      </a:extLst>
+                    </a:blip>
+                    <a:stretch>
+                      <a:fillRect/>
+                    </a:stretch>
+                  </pic:blipFill>
+                  <pic:spPr>
+                    <a:xfrm>
+                      <a:off x="0" y="0"/>
+                      <a:ext cx="5438775" cy="1257300"/>
+                    </a:xfrm>
+                    <a:prstGeom prst="rect">
+                      <a:avLst/>
+                    </a:prstGeom>
+                  </pic:spPr>
+                </pic:pic>
+              </a:graphicData>
+            </a:graphic>
+          </wp:inline>
+        </w:drawing>
+      </w:r>
+    </w:p>
+    <w:p>
+      <w:pPr>
+        <w:pStyle w:val="a3"/>
+        <w:spacing w:before="240" w:line="360" w:lineRule="auto"/>
+        <w:jc w:val="center"/>
+      </w:pPr>
+      <w:r>
+        <w:t>Рисунок</w:t>
+      </w:r>
+      <w:r>
+        <w:rPr>
+          <w:spacing w:val="-4"/>
+        </w:rPr>
+        <w:t xml:space="preserve"> </w:t>
+      </w:r>
+      <w:r>
+        <w:t>4</w:t>
+      </w:r>
+      <w:r>
+        <w:rPr>
+          <w:spacing w:val="-2"/>
+        </w:rPr>
+        <w:t xml:space="preserve"> </w:t>
+      </w:r>
+      <w:r>
+        <w:t>–</w:t>
+      </w:r>
+      <w:r>
+        <w:rPr>
+          <w:spacing w:val="-3"/>
+        </w:rPr>
+        <w:t xml:space="preserve"> </w:t>
+      </w:r>
+      <w:r>
+        <w:t>Повторная инициализация сервера</w:t>
+      </w:r>
+    </w:p>
+    <w:p>
+      <w:pPr>
+        <w:pStyle w:val="a3"/>
+        <w:spacing w:before="240" w:line="360" w:lineRule="auto"/>
+      </w:pPr>
+      <w:r>
+        <w:t xml:space="preserve">Выполним восстановление командой </w:t>
+      </w:r>
+      <w:proofErr w:type="spellStart"/>
+      <w:r>
+        <w:t>sudo</w:t>
+      </w:r>
+      <w:proofErr w:type="spellEnd"/>
+      <w:r>
+        <w:t xml:space="preserve"> </w:t>
+      </w:r>
+      <w:proofErr w:type="spellStart"/>
+      <w:r>
+        <w:t>ald-init</w:t>
+      </w:r>
+      <w:proofErr w:type="spellEnd"/>
+      <w:r>
+        <w:t xml:space="preserve"> </w:t>
+      </w:r>
+      <w:proofErr w:type="spellStart"/>
+      <w:r>
+        <w:t>restore-backup</w:t>
+      </w:r>
+      <w:proofErr w:type="spellEnd"/>
+      <w:r>
+        <w:t xml:space="preserve">. Результат команды восстановления представлен на рисунке </w:t>
+      </w:r>
+      <w:r>
+        <w:t>5</w:t>
+      </w:r>
+      <w:r>
+        <w:t>.</w:t>
+      </w:r>
+    </w:p>
+    <w:p>
+      <w:pPr>
+        <w:pStyle w:val="a3"/>
+        <w:spacing w:before="240" w:line="360" w:lineRule="auto"/>
+      </w:pPr>
+      <w:r>
+        <w:rPr>
+          <w:noProof/>
+        </w:rPr>
+        <w:lastRenderedPageBreak/>
+        <w:drawing>
+          <wp:inline distT="0" distB="0" distL="0" distR="0" wp14:anchorId="236B00AF" wp14:editId="74114EBF">
+            <wp:extent cx="6076950" cy="4145280"/>
+            <wp:effectExtent l="0" t="0" r="0" b="7620"/>
+            <wp:docPr id="2000389923" name="Рисунок 9"/>
+            <wp:cNvGraphicFramePr>
+              <a:graphicFrameLocks xmlns:a="http://schemas.openxmlformats.org/drawingml/2006/main" noChangeAspect="1"/>
+            </wp:cNvGraphicFramePr>
+            <a:graphic xmlns:a="http://schemas.openxmlformats.org/drawingml/2006/main">
+              <a:graphicData uri="http://schemas.openxmlformats.org/drawingml/2006/picture">
+                <pic:pic xmlns:pic="http://schemas.openxmlformats.org/drawingml/2006/picture">
+                  <pic:nvPicPr>
+                    <pic:cNvPr id="2000389923" name="Рисунок 2000389923"/>
+                    <pic:cNvPicPr/>
+                  </pic:nvPicPr>
+                  <pic:blipFill>
+                    <a:blip r:embed="rId12">
+                      <a:extLst>
+                        <a:ext uri="{28A0092B-C50C-407E-A947-70E740481C1C}">
+                          <a14:useLocalDpi xmlns:a14="http://schemas.microsoft.com/office/drawing/2010/main" val="0"/>
+                        </a:ext>
+                      </a:extLst>
+                    </a:blip>
+                    <a:stretch>
+                      <a:fillRect/>
+                    </a:stretch>
+                  </pic:blipFill>
+                  <pic:spPr>
+                    <a:xfrm>
+                      <a:off x="0" y="0"/>
+                      <a:ext cx="6076950" cy="4145280"/>
+                    </a:xfrm>
+                    <a:prstGeom prst="rect">
+                      <a:avLst/>
+                    </a:prstGeom>
+                  </pic:spPr>
+                </pic:pic>
+              </a:graphicData>
+            </a:graphic>
+          </wp:inline>
+        </w:drawing>
+      </w:r>
+    </w:p>
+    <w:p>
+      <w:pPr>
+        <w:pStyle w:val="a3"/>
+        <w:spacing w:before="240" w:line="360" w:lineRule="auto"/>
+        <w:jc w:val="center"/>
+      </w:pPr>
+      <w:r>
+        <w:t>Рисунок</w:t>
+      </w:r>
+      <w:r>
+        <w:rPr>
+          <w:spacing w:val="-4"/>
+        </w:rPr>
+        <w:t xml:space="preserve"> </w:t>
+      </w:r>
+      <w:r>
+        <w:t>5</w:t>
+      </w:r>
+      <w:r>
+        <w:rPr>
+          <w:spacing w:val="-2"/>
+        </w:rPr>
+        <w:t xml:space="preserve"> </w:t>
+      </w:r>
+      <w:r>
+        <w:t>–</w:t>
+      </w:r>
+      <w:r>
+        <w:rPr>
+          <w:spacing w:val="-3"/>
+        </w:rPr>
+        <w:t xml:space="preserve"> </w:t>
+      </w:r>
+      <w:r>
+        <w:t>Успешное восстановление данных</w:t>
+      </w:r>
+    </w:p>
+    <w:p>
+      <w:pPr>
+        <w:pStyle w:val="a3"/>
+        <w:spacing w:before="240" w:line="360" w:lineRule="auto"/>
+        <w:jc w:val="both"/>
+      </w:pPr>
+      <w:r>
+        <w:t>Далее необходимо запустить сервер ALD. Для этого необходимо выполнить команды = «</w:t>
+      </w:r>
+      <w:proofErr w:type="spellStart"/>
+      <w:r>
+        <w:t>sudo</w:t>
+      </w:r>
+      <w:proofErr w:type="spellEnd"/>
+      <w:r>
+        <w:t xml:space="preserve"> </w:t>
+      </w:r>
+      <w:proofErr w:type="spellStart"/>
+      <w:r>
+        <w:t>cp</w:t>
+      </w:r>
+      <w:proofErr w:type="spellEnd"/>
+      <w:r>
+        <w:t xml:space="preserve"> ~/.</w:t>
+      </w:r>
+      <w:proofErr w:type="spellStart"/>
+      <w:r>
+        <w:t>ald</w:t>
+      </w:r>
+      <w:proofErr w:type="spellEnd"/>
+      <w:r>
+        <w:t>/</w:t>
+      </w:r>
+      <w:proofErr w:type="spellStart"/>
+      <w:r>
+        <w:t>aldd.keytab</w:t>
+      </w:r>
+      <w:proofErr w:type="spellEnd"/>
+      <w:r>
+        <w:t xml:space="preserve"> /</w:t>
+      </w:r>
+      <w:proofErr w:type="spellStart"/>
+      <w:r>
+        <w:t>var</w:t>
+      </w:r>
+      <w:proofErr w:type="spellEnd"/>
+      <w:r>
+        <w:t>/</w:t>
+      </w:r>
+      <w:proofErr w:type="spellStart"/>
+      <w:r>
+        <w:t>lib</w:t>
+      </w:r>
+      <w:proofErr w:type="spellEnd"/>
+      <w:r>
+        <w:t>/</w:t>
+      </w:r>
+      <w:proofErr w:type="spellStart"/>
+      <w:r>
+        <w:t>ald</w:t>
+      </w:r>
+      <w:proofErr w:type="spellEnd"/>
+      <w:r>
+        <w:t>/», а после «</w:t>
+      </w:r>
+      <w:proofErr w:type="spellStart"/>
+      <w:r>
+        <w:t>sudo</w:t>
+      </w:r>
+      <w:proofErr w:type="spellEnd"/>
+      <w:r>
+        <w:t xml:space="preserve"> </w:t>
+      </w:r>
+      <w:proofErr w:type="spellStart"/>
+      <w:r>
+        <w:t>ald-init</w:t>
+      </w:r>
+      <w:proofErr w:type="spellEnd"/>
+      <w:r>
+        <w:t xml:space="preserve"> </w:t>
+      </w:r>
+      <w:proofErr w:type="spellStart"/>
+      <w:r>
+        <w:t>start</w:t>
+      </w:r>
+      <w:proofErr w:type="spellEnd"/>
+      <w:r>
+        <w:t>». Результат последней представлен на рисунке 6.</w:t>
+      </w:r>
+    </w:p>
+    <w:p>
+      <w:pPr>
+        <w:pStyle w:val="a3"/>
+        <w:spacing w:before="240" w:line="360" w:lineRule="auto"/>
+      </w:pPr>
+      <w:r>
+        <w:rPr>
+          <w:noProof/>
+        </w:rPr>
+        <w:lastRenderedPageBreak/>
+        <w:drawing>
+          <wp:inline distT="0" distB="0" distL="0" distR="0" wp14:anchorId="5BFE2070" wp14:editId="5EDF042E">
+            <wp:extent cx="6076950" cy="4117340"/>
+            <wp:effectExtent l="0" t="0" r="0" b="0"/>
+            <wp:docPr id="9310116" name="Рисунок 10"/>
+            <wp:cNvGraphicFramePr>
+              <a:graphicFrameLocks xmlns:a="http://schemas.openxmlformats.org/drawingml/2006/main" noChangeAspect="1"/>
+            </wp:cNvGraphicFramePr>
+            <a:graphic xmlns:a="http://schemas.openxmlformats.org/drawingml/2006/main">
+              <a:graphicData uri="http://schemas.openxmlformats.org/drawingml/2006/picture">
+                <pic:pic xmlns:pic="http://schemas.openxmlformats.org/drawingml/2006/picture">
+                  <pic:nvPicPr>
+                    <pic:cNvPr id="9310116" name="Рисунок 9310116"/>
+                    <pic:cNvPicPr/>
+                  </pic:nvPicPr>
+                  <pic:blipFill>
+                    <a:blip r:embed="rId13">
+                      <a:extLst>
+                        <a:ext uri="{28A0092B-C50C-407E-A947-70E740481C1C}">
+                          <a14:useLocalDpi xmlns:a14="http://schemas.microsoft.com/office/drawing/2010/main" val="0"/>
+                        </a:ext>
+                      </a:extLst>
+                    </a:blip>
+                    <a:stretch>
+                      <a:fillRect/>
+                    </a:stretch>
+                  </pic:blipFill>
+                  <pic:spPr>
+                    <a:xfrm>
+                      <a:off x="0" y="0"/>
+                      <a:ext cx="6076950" cy="4117340"/>
+                    </a:xfrm>
+                    <a:prstGeom prst="rect">
+                      <a:avLst/>
+                    </a:prstGeom>
+                  </pic:spPr>
+                </pic:pic>
+              </a:graphicData>
+            </a:graphic>
+          </wp:inline>
+        </w:drawing>
+      </w:r>
+    </w:p>
+    <w:p>
+      <w:pPr>
+        <w:pStyle w:val="a3"/>
+        <w:spacing w:before="240" w:line="360" w:lineRule="auto"/>
+        <w:jc w:val="center"/>
+      </w:pPr>
+      <w:r>
+        <w:t>Рисунок</w:t>
+      </w:r>
+      <w:r>
+        <w:rPr>
+          <w:spacing w:val="-4"/>
+        </w:rPr>
+        <w:t xml:space="preserve"> </w:t>
+      </w:r>
+      <w:r>
+        <w:t>6</w:t>
+      </w:r>
+      <w:r>
+        <w:rPr>
+          <w:spacing w:val="-2"/>
+        </w:rPr>
+        <w:t xml:space="preserve"> </w:t>
+      </w:r>
+      <w:r>
+        <w:t>–</w:t>
+      </w:r>
+      <w:r>
+        <w:rPr>
+          <w:spacing w:val="-3"/>
+        </w:rPr>
+        <w:t xml:space="preserve"> </w:t>
+      </w:r>
+      <w:r>
+        <w:t>Результат выполнения команды запуска сервера ALD</w:t>
+      </w:r>
+    </w:p>
+    <w:p>
+      <w:pPr>
+        <w:pStyle w:val="a3"/>
+        <w:spacing w:before="240" w:line="360" w:lineRule="auto"/>
+        <w:jc w:val="both"/>
+      </w:pPr>
+      <w:r>
+        <w:t>Далее необходимо проверить целостность домена командой – «</w:t>
+      </w:r>
+      <w:proofErr w:type="spellStart"/>
+      <w:r>
+        <w:t>ald-admin</w:t>
+      </w:r>
+      <w:proofErr w:type="spellEnd"/>
+      <w:r>
+        <w:t xml:space="preserve"> </w:t>
+      </w:r>
+      <w:proofErr w:type="spellStart"/>
+      <w:r>
+        <w:t>test-integrity</w:t>
+      </w:r>
+      <w:proofErr w:type="spellEnd"/>
+      <w:r>
+        <w:t>», чтобы убедиться, что все данные были восстановлены без потери. Результат выполнения проверки целостности домена представлен на рисунке 7.</w:t>
+      </w:r>
+    </w:p>
+    <w:p>
+      <w:pPr>
+        <w:pStyle w:val="a3"/>
+        <w:spacing w:before="240" w:line="360" w:lineRule="auto"/>
+        <w:jc w:val="center"/>
+      </w:pPr>
+    </w:p>
+    <w:p>
+      <w:pPr>
+        <w:pStyle w:val="a3"/>
+        <w:spacing w:before="240" w:line="360" w:lineRule="auto"/>
+        <w:jc w:val="center"/>
+      </w:pPr>
+    </w:p>
+    <w:p>
+      <w:pPr>
+        <w:pStyle w:val="a3"/>
+        <w:spacing w:before="240" w:line="360" w:lineRule="auto"/>
+        <w:jc w:val="center"/>
+      </w:pPr>
+    </w:p>
+    <w:p>
+      <w:pPr>
+        <w:pStyle w:val="a3"/>
+        <w:spacing w:before="240" w:line="360" w:lineRule="auto"/>
+        <w:jc w:val="center"/>
+      </w:pPr>
+    </w:p>
+    <w:p>
+      <w:pPr>
+        <w:pStyle w:val="a3"/>
+        <w:spacing w:before="240" w:line="360" w:lineRule="auto"/>
+      </w:pPr>
+      <w:r>
+        <w:rPr>
+          <w:noProof/>
+        </w:rPr>
+        <w:lastRenderedPageBreak/>
+        <w:drawing>
+          <wp:inline distT="0" distB="0" distL="0" distR="0" wp14:anchorId="77EB25DD" wp14:editId="62CE2672">
+            <wp:extent cx="6076950" cy="3570442"/>
+            <wp:effectExtent l="0" t="0" r="0" b="0"/>
+            <wp:docPr id="1419325486" name="Рисунок 11"/>
+            <wp:cNvGraphicFramePr>
+              <a:graphicFrameLocks xmlns:a="http://schemas.openxmlformats.org/drawingml/2006/main" noChangeAspect="1"/>
+            </wp:cNvGraphicFramePr>
+            <a:graphic xmlns:a="http://schemas.openxmlformats.org/drawingml/2006/main">
+              <a:graphicData uri="http://schemas.openxmlformats.org/drawingml/2006/picture">
+                <pic:pic xmlns:pic="http://schemas.openxmlformats.org/drawingml/2006/picture">
+                  <pic:nvPicPr>
+                    <pic:cNvPr id="1419325486" name="Рисунок 1419325486"/>
+                    <pic:cNvPicPr/>
+                  </pic:nvPicPr>
+                  <pic:blipFill rotWithShape="1">
+                    <a:blip r:embed="rId14">
+                      <a:extLst>
+                        <a:ext uri="{28A0092B-C50C-407E-A947-70E740481C1C}">
+                          <a14:useLocalDpi xmlns:a14="http://schemas.microsoft.com/office/drawing/2010/main" val="0"/>
+                        </a:ext>
+                      </a:extLst>
+                    </a:blip>
+                    <a:srcRect t="20199"/>
+                    <a:stretch/>
+                  </pic:blipFill>
+                  <pic:spPr bwMode="auto">
+                    <a:xfrm>
+                      <a:off x="0" y="0"/>
+                      <a:ext cx="6076950" cy="3570442"/>
+                    </a:xfrm>
+                    <a:prstGeom prst="rect">
+                      <a:avLst/>
+                    </a:prstGeom>
+                    <a:ln>
+                      <a:noFill/>
+                    </a:ln>
+                    <a:extLst>
+                      <a:ext uri="{53640926-AAD7-44D8-BBD7-CCE9431645EC}">
+                        <a14:shadowObscured xmlns:a14="http://schemas.microsoft.com/office/drawing/2010/main"/>
+                      </a:ext>
+                    </a:extLst>
+                  </pic:spPr>
+                </pic:pic>
+              </a:graphicData>
+            </a:graphic>
+          </wp:inline>
+        </w:drawing>
+      </w:r>
+    </w:p>
+    <w:p>
+      <w:pPr>
+        <w:pStyle w:val="a3"/>
+        <w:spacing w:before="240" w:line="360" w:lineRule="auto"/>
+        <w:jc w:val="center"/>
+      </w:pPr>
+      <w:r>
+        <w:t>Рисунок 7 - Результат выполнения проверки целостности домена</w:t>
+      </w:r>
+    </w:p>
+    <w:p>
+      <w:pPr>
+        <w:pStyle w:val="a3"/>
+        <w:spacing w:before="240" w:line="360" w:lineRule="auto"/>
+        <w:jc w:val="both"/>
         <w:rPr>
           <w:rFonts w:eastAsia="Calibri"/>
         </w:rPr>
@@ -1068,7 +2119,13 @@
         <w:t xml:space="preserve">: в ходе лабораторной работы </w:t>
       </w:r>
       <w:r>
-        <w:t>были получены знания о процедуре создания пользователей и подключения их к серверу</w:t>
+        <w:t xml:space="preserve">были получены знания </w:t>
+      </w:r>
+      <w:r>
+        <w:rPr>
+          <w:rFonts w:eastAsia="Calibri"/>
+        </w:rPr>
+        <w:t>о процедуре архивации и восстановления данных на сервере</w:t>
       </w:r>
       <w:r>
         <w:t>.</w:t>
@@ -1080,16 +2137,28 @@
         <w:t xml:space="preserve">В процессе работы </w:t>
       </w:r>
       <w:r>
-        <w:t>был</w:t>
-      </w:r>
-      <w:r>
-        <w:t>и созданы новые пользователи и</w:t>
-      </w:r>
-      <w:r>
-        <w:t xml:space="preserve"> </w:t>
-      </w:r>
-      <w:r>
-        <w:t>успешно подключены к серверу</w:t>
+        <w:rPr>
+          <w:rFonts w:eastAsia="Calibri"/>
+        </w:rPr>
+        <w:t>б</w:t>
+      </w:r>
+      <w:r>
+        <w:rPr>
+          <w:rFonts w:eastAsia="Calibri"/>
+        </w:rPr>
+        <w:t xml:space="preserve">ыл успешно создан файл </w:t>
+      </w:r>
+      <w:r>
+        <w:rPr>
+          <w:rFonts w:eastAsia="Calibri"/>
+        </w:rPr>
+        <w:t>бэкапа</w:t>
+      </w:r>
+      <w:r>
+        <w:rPr>
+          <w:rFonts w:eastAsia="Calibri"/>
+        </w:rPr>
+        <w:t xml:space="preserve"> домена и выполнена процедура восстановления</w:t>
       </w:r>
       <w:r>
         <w:t>.</w:t>
@@ -1114,7 +2183,7 @@
 </file>
 
 <file path=word/endnotes.xml><?xml version="1.0" encoding="utf-8"?>
-<w:endnotes xmlns:wpc="http://schemas.microsoft.com/office/word/2010/wordprocessingCanvas" xmlns:mc="http://schemas.openxmlformats.org/markup-compatibility/2006" xmlns:o="urn:schemas-microsoft-com:office:office" xmlns:r="http://schemas.openxmlformats.org/officeDocument/2006/relationships" xmlns:m="http://schemas.openxmlformats.org/officeDocument/2006/math" xmlns:v="urn:schemas-microsoft-com:vml" xmlns:wp14="http://schemas.microsoft.com/office/word/2010/wordprocessingDrawing" xmlns:wp="http://schemas.openxmlformats.org/drawingml/2006/wordprocessingDrawing" xmlns:w10="urn:schemas-microsoft-com:office:word" xmlns:w="http://schemas.openxmlformats.org/wordprocessingml/2006/main" xmlns:w14="http://schemas.microsoft.com/office/word/2010/wordml" xmlns:wpg="http://schemas.microsoft.com/office/word/2010/wordprocessingGroup" xmlns:wpi="http://schemas.microsoft.com/office/word/2010/wordprocessingInk" xmlns:wne="http://schemas.microsoft.com/office/word/2006/wordml" xmlns:wps="http://schemas.microsoft.com/office/word/2010/wordprocessingShape" mc:Ignorable="w14 wp14">
+<w:endnotes xmlns:wpc="http://schemas.microsoft.com/office/word/2010/wordprocessingCanvas" xmlns:cx="http://schemas.microsoft.com/office/drawing/2014/chartex" xmlns:cx1="http://schemas.microsoft.com/office/drawing/2015/9/8/chartex" xmlns:cx2="http://schemas.microsoft.com/office/drawing/2015/10/21/chartex" xmlns:cx3="http://schemas.microsoft.com/office/drawing/2016/5/9/chartex" xmlns:cx4="http://schemas.microsoft.com/office/drawing/2016/5/10/chartex" xmlns:cx5="http://schemas.microsoft.com/office/drawing/2016/5/11/chartex" xmlns:cx6="http://schemas.microsoft.com/office/drawing/2016/5/12/chartex" xmlns:cx7="http://schemas.microsoft.com/office/drawing/2016/5/13/chartex" xmlns:cx8="http://schemas.microsoft.com/office/drawing/2016/5/14/chartex" xmlns:mc="http://schemas.openxmlformats.org/markup-compatibility/2006" xmlns:aink="http://schemas.microsoft.com/office/drawing/2016/ink" xmlns:am3d="http://schemas.microsoft.com/office/drawing/2017/model3d" xmlns:o="urn:schemas-microsoft-com:office:office" xmlns:oel="http://schemas.microsoft.com/office/2019/extlst" xmlns:r="http://schemas.openxmlformats.org/officeDocument/2006/relationships" xmlns:m="http://schemas.openxmlformats.org/officeDocument/2006/math" xmlns:v="urn:schemas-microsoft-com:vml" xmlns:wp14="http://schemas.microsoft.com/office/word/2010/wordprocessingDrawing" xmlns:wp="http://schemas.openxmlformats.org/drawingml/2006/wordprocessingDrawing" xmlns:w10="urn:schemas-microsoft-com:office:word" xmlns:w="http://schemas.openxmlformats.org/wordprocessingml/2006/main" xmlns:w14="http://schemas.microsoft.com/office/word/2010/wordml" xmlns:w15="http://schemas.microsoft.com/office/word/2012/wordml" xmlns:w16cex="http://schemas.microsoft.com/office/word/2018/wordml/cex" xmlns:w16cid="http://schemas.microsoft.com/office/word/2016/wordml/cid" xmlns:w16="http://schemas.microsoft.com/office/word/2018/wordml" xmlns:w16du="http://schemas.microsoft.com/office/word/2023/wordml/word16du" xmlns:w16sdtdh="http://schemas.microsoft.com/office/word/2020/wordml/sdtdatahash" xmlns:w16se="http://schemas.microsoft.com/office/word/2015/wordml/symex" xmlns:wpg="http://schemas.microsoft.com/office/word/2010/wordprocessingGroup" xmlns:wpi="http://schemas.microsoft.com/office/word/2010/wordprocessingInk" xmlns:wne="http://schemas.microsoft.com/office/word/2006/wordml" xmlns:wps="http://schemas.microsoft.com/office/word/2010/wordprocessingShape" mc:Ignorable="w14 w15 w16se w16cid w16 w16cex w16sdtdh w16du wp14">
   <w:endnote w:type="separator" w:id="-1">
     <w:p>
       <w:r>
@@ -1133,7 +2202,7 @@
 </file>
 
 <file path=word/footnotes.xml><?xml version="1.0" encoding="utf-8"?>
-<w:footnotes xmlns:wpc="http://schemas.microsoft.com/office/word/2010/wordprocessingCanvas" xmlns:mc="http://schemas.openxmlformats.org/markup-compatibility/2006" xmlns:o="urn:schemas-microsoft-com:office:office" xmlns:r="http://schemas.openxmlformats.org/officeDocument/2006/relationships" xmlns:m="http://schemas.openxmlformats.org/officeDocument/2006/math" xmlns:v="urn:schemas-microsoft-com:vml" xmlns:wp14="http://schemas.microsoft.com/office/word/2010/wordprocessingDrawing" xmlns:wp="http://schemas.openxmlformats.org/drawingml/2006/wordprocessingDrawing" xmlns:w10="urn:schemas-microsoft-com:office:word" xmlns:w="http://schemas.openxmlformats.org/wordprocessingml/2006/main" xmlns:w14="http://schemas.microsoft.com/office/word/2010/wordml" xmlns:wpg="http://schemas.microsoft.com/office/word/2010/wordprocessingGroup" xmlns:wpi="http://schemas.microsoft.com/office/word/2010/wordprocessingInk" xmlns:wne="http://schemas.microsoft.com/office/word/2006/wordml" xmlns:wps="http://schemas.microsoft.com/office/word/2010/wordprocessingShape" mc:Ignorable="w14 wp14">
+<w:footnotes xmlns:wpc="http://schemas.microsoft.com/office/word/2010/wordprocessingCanvas" xmlns:cx="http://schemas.microsoft.com/office/drawing/2014/chartex" xmlns:cx1="http://schemas.microsoft.com/office/drawing/2015/9/8/chartex" xmlns:cx2="http://schemas.microsoft.com/office/drawing/2015/10/21/chartex" xmlns:cx3="http://schemas.microsoft.com/office/drawing/2016/5/9/chartex" xmlns:cx4="http://schemas.microsoft.com/office/drawing/2016/5/10/chartex" xmlns:cx5="http://schemas.microsoft.com/office/drawing/2016/5/11/chartex" xmlns:cx6="http://schemas.microsoft.com/office/drawing/2016/5/12/chartex" xmlns:cx7="http://schemas.microsoft.com/office/drawing/2016/5/13/chartex" xmlns:cx8="http://schemas.microsoft.com/office/drawing/2016/5/14/chartex" xmlns:mc="http://schemas.openxmlformats.org/markup-compatibility/2006" xmlns:aink="http://schemas.microsoft.com/office/drawing/2016/ink" xmlns:am3d="http://schemas.microsoft.com/office/drawing/2017/model3d" xmlns:o="urn:schemas-microsoft-com:office:office" xmlns:oel="http://schemas.microsoft.com/office/2019/extlst" xmlns:r="http://schemas.openxmlformats.org/officeDocument/2006/relationships" xmlns:m="http://schemas.openxmlformats.org/officeDocument/2006/math" xmlns:v="urn:schemas-microsoft-com:vml" xmlns:wp14="http://schemas.microsoft.com/office/word/2010/wordprocessingDrawing" xmlns:wp="http://schemas.openxmlformats.org/drawingml/2006/wordprocessingDrawing" xmlns:w10="urn:schemas-microsoft-com:office:word" xmlns:w="http://schemas.openxmlformats.org/wordprocessingml/2006/main" xmlns:w14="http://schemas.microsoft.com/office/word/2010/wordml" xmlns:w15="http://schemas.microsoft.com/office/word/2012/wordml" xmlns:w16cex="http://schemas.microsoft.com/office/word/2018/wordml/cex" xmlns:w16cid="http://schemas.microsoft.com/office/word/2016/wordml/cid" xmlns:w16="http://schemas.microsoft.com/office/word/2018/wordml" xmlns:w16du="http://schemas.microsoft.com/office/word/2023/wordml/word16du" xmlns:w16sdtdh="http://schemas.microsoft.com/office/word/2020/wordml/sdtdatahash" xmlns:w16se="http://schemas.microsoft.com/office/word/2015/wordml/symex" xmlns:wpg="http://schemas.microsoft.com/office/word/2010/wordprocessingGroup" xmlns:wpi="http://schemas.microsoft.com/office/word/2010/wordprocessingInk" xmlns:wne="http://schemas.microsoft.com/office/word/2006/wordml" xmlns:wps="http://schemas.microsoft.com/office/word/2010/wordprocessingShape" mc:Ignorable="w14 w15 w16se w16cid w16 w16cex w16sdtdh w16du wp14">
   <w:footnote w:type="separator" w:id="-1">
     <w:p>
       <w:r>
@@ -1152,8 +2221,8 @@
 </file>
 
 <file path=word/numbering.xml><?xml version="1.0" encoding="utf-8"?>
-<w:numbering xmlns:wpc="http://schemas.microsoft.com/office/word/2010/wordprocessingCanvas" xmlns:mc="http://schemas.openxmlformats.org/markup-compatibility/2006" xmlns:o="urn:schemas-microsoft-com:office:office" xmlns:r="http://schemas.openxmlformats.org/officeDocument/2006/relationships" xmlns:m="http://schemas.openxmlformats.org/officeDocument/2006/math" xmlns:v="urn:schemas-microsoft-com:vml" xmlns:wp14="http://schemas.microsoft.com/office/word/2010/wordprocessingDrawing" xmlns:wp="http://schemas.openxmlformats.org/drawingml/2006/wordprocessingDrawing" xmlns:w10="urn:schemas-microsoft-com:office:word" xmlns:w="http://schemas.openxmlformats.org/wordprocessingml/2006/main" xmlns:w14="http://schemas.microsoft.com/office/word/2010/wordml" xmlns:wpg="http://schemas.microsoft.com/office/word/2010/wordprocessingGroup" xmlns:wpi="http://schemas.microsoft.com/office/word/2010/wordprocessingInk" xmlns:wne="http://schemas.microsoft.com/office/word/2006/wordml" xmlns:wps="http://schemas.microsoft.com/office/word/2010/wordprocessingShape" mc:Ignorable="w14 wp14">
-  <w:abstractNum w:abstractNumId="0">
+<w:numbering xmlns:wpc="http://schemas.microsoft.com/office/word/2010/wordprocessingCanvas" xmlns:cx="http://schemas.microsoft.com/office/drawing/2014/chartex" xmlns:cx1="http://schemas.microsoft.com/office/drawing/2015/9/8/chartex" xmlns:cx2="http://schemas.microsoft.com/office/drawing/2015/10/21/chartex" xmlns:cx3="http://schemas.microsoft.com/office/drawing/2016/5/9/chartex" xmlns:cx4="http://schemas.microsoft.com/office/drawing/2016/5/10/chartex" xmlns:cx5="http://schemas.microsoft.com/office/drawing/2016/5/11/chartex" xmlns:cx6="http://schemas.microsoft.com/office/drawing/2016/5/12/chartex" xmlns:cx7="http://schemas.microsoft.com/office/drawing/2016/5/13/chartex" xmlns:cx8="http://schemas.microsoft.com/office/drawing/2016/5/14/chartex" xmlns:mc="http://schemas.openxmlformats.org/markup-compatibility/2006" xmlns:aink="http://schemas.microsoft.com/office/drawing/2016/ink" xmlns:am3d="http://schemas.microsoft.com/office/drawing/2017/model3d" xmlns:o="urn:schemas-microsoft-com:office:office" xmlns:oel="http://schemas.microsoft.com/office/2019/extlst" xmlns:r="http://schemas.openxmlformats.org/officeDocument/2006/relationships" xmlns:m="http://schemas.openxmlformats.org/officeDocument/2006/math" xmlns:v="urn:schemas-microsoft-com:vml" xmlns:wp14="http://schemas.microsoft.com/office/word/2010/wordprocessingDrawing" xmlns:wp="http://schemas.openxmlformats.org/drawingml/2006/wordprocessingDrawing" xmlns:w10="urn:schemas-microsoft-com:office:word" xmlns:w="http://schemas.openxmlformats.org/wordprocessingml/2006/main" xmlns:w14="http://schemas.microsoft.com/office/word/2010/wordml" xmlns:w15="http://schemas.microsoft.com/office/word/2012/wordml" xmlns:w16cex="http://schemas.microsoft.com/office/word/2018/wordml/cex" xmlns:w16cid="http://schemas.microsoft.com/office/word/2016/wordml/cid" xmlns:w16="http://schemas.microsoft.com/office/word/2018/wordml" xmlns:w16du="http://schemas.microsoft.com/office/word/2023/wordml/word16du" xmlns:w16sdtdh="http://schemas.microsoft.com/office/word/2020/wordml/sdtdatahash" xmlns:w16se="http://schemas.microsoft.com/office/word/2015/wordml/symex" xmlns:wpg="http://schemas.microsoft.com/office/word/2010/wordprocessingGroup" xmlns:wpi="http://schemas.microsoft.com/office/word/2010/wordprocessingInk" xmlns:wne="http://schemas.microsoft.com/office/word/2006/wordml" xmlns:wps="http://schemas.microsoft.com/office/word/2010/wordprocessingShape" mc:Ignorable="w14 w15 w16se w16cid w16 w16cex w16sdtdh w16du wp14">
+  <w:abstractNum w:abstractNumId="0" w15:restartNumberingAfterBreak="0">
     <w:nsid w:val="06E404AE"/>
     <w:multiLevelType w:val="hybridMultilevel"/>
     <w:tmpl w:val="F4ECACFE"/>
@@ -1239,7 +2308,7 @@
       </w:pPr>
     </w:lvl>
   </w:abstractNum>
-  <w:abstractNum w:abstractNumId="1">
+  <w:abstractNum w:abstractNumId="1" w15:restartNumberingAfterBreak="0">
     <w:nsid w:val="100C4E6D"/>
     <w:multiLevelType w:val="hybridMultilevel"/>
     <w:tmpl w:val="F1226292"/>
@@ -1332,7 +2401,7 @@
       </w:pPr>
     </w:lvl>
   </w:abstractNum>
-  <w:abstractNum w:abstractNumId="2">
+  <w:abstractNum w:abstractNumId="2" w15:restartNumberingAfterBreak="0">
     <w:nsid w:val="1E7A5791"/>
     <w:multiLevelType w:val="hybridMultilevel"/>
     <w:tmpl w:val="3666780E"/>
@@ -1445,7 +2514,7 @@
       </w:rPr>
     </w:lvl>
   </w:abstractNum>
-  <w:abstractNum w:abstractNumId="3">
+  <w:abstractNum w:abstractNumId="3" w15:restartNumberingAfterBreak="0">
     <w:nsid w:val="21A57C02"/>
     <w:multiLevelType w:val="hybridMultilevel"/>
     <w:tmpl w:val="AF2476CA"/>
@@ -1535,7 +2604,7 @@
       </w:pPr>
     </w:lvl>
   </w:abstractNum>
-  <w:abstractNum w:abstractNumId="4">
+  <w:abstractNum w:abstractNumId="4" w15:restartNumberingAfterBreak="0">
     <w:nsid w:val="26983F36"/>
     <w:multiLevelType w:val="hybridMultilevel"/>
     <w:tmpl w:val="8ADEEBE4"/>
@@ -1621,7 +2690,7 @@
       </w:pPr>
     </w:lvl>
   </w:abstractNum>
-  <w:abstractNum w:abstractNumId="5">
+  <w:abstractNum w:abstractNumId="5" w15:restartNumberingAfterBreak="0">
     <w:nsid w:val="2B836F52"/>
     <w:multiLevelType w:val="hybridMultilevel"/>
     <w:tmpl w:val="F1226292"/>
@@ -1714,7 +2783,7 @@
       </w:pPr>
     </w:lvl>
   </w:abstractNum>
-  <w:abstractNum w:abstractNumId="6">
+  <w:abstractNum w:abstractNumId="6" w15:restartNumberingAfterBreak="0">
     <w:nsid w:val="340E3537"/>
     <w:multiLevelType w:val="hybridMultilevel"/>
     <w:tmpl w:val="D2F218C4"/>
@@ -1800,7 +2869,7 @@
       </w:pPr>
     </w:lvl>
   </w:abstractNum>
-  <w:abstractNum w:abstractNumId="7">
+  <w:abstractNum w:abstractNumId="7" w15:restartNumberingAfterBreak="0">
     <w:nsid w:val="3B35116B"/>
     <w:multiLevelType w:val="hybridMultilevel"/>
     <w:tmpl w:val="D18228E2"/>
@@ -1921,7 +2990,7 @@
       </w:rPr>
     </w:lvl>
   </w:abstractNum>
-  <w:abstractNum w:abstractNumId="8">
+  <w:abstractNum w:abstractNumId="8" w15:restartNumberingAfterBreak="0">
     <w:nsid w:val="47717F66"/>
     <w:multiLevelType w:val="hybridMultilevel"/>
     <w:tmpl w:val="7C3EF124"/>
@@ -2007,7 +3076,7 @@
       </w:pPr>
     </w:lvl>
   </w:abstractNum>
-  <w:abstractNum w:abstractNumId="9">
+  <w:abstractNum w:abstractNumId="9" w15:restartNumberingAfterBreak="0">
     <w:nsid w:val="768F2C27"/>
     <w:multiLevelType w:val="hybridMultilevel"/>
     <w:tmpl w:val="9DD47F58"/>
@@ -2093,7 +3162,7 @@
       </w:pPr>
     </w:lvl>
   </w:abstractNum>
-  <w:abstractNum w:abstractNumId="10">
+  <w:abstractNum w:abstractNumId="10" w15:restartNumberingAfterBreak="0">
     <w:nsid w:val="7ECC1CB9"/>
     <w:multiLevelType w:val="hybridMultilevel"/>
     <w:tmpl w:val="5BE2809C"/>
@@ -2179,44 +3248,44 @@
       </w:pPr>
     </w:lvl>
   </w:abstractNum>
-  <w:num w:numId="1">
+  <w:num w:numId="1" w16cid:durableId="125783604">
     <w:abstractNumId w:val="7"/>
   </w:num>
-  <w:num w:numId="2">
+  <w:num w:numId="2" w16cid:durableId="430667526">
     <w:abstractNumId w:val="8"/>
   </w:num>
-  <w:num w:numId="3">
+  <w:num w:numId="3" w16cid:durableId="1196381502">
     <w:abstractNumId w:val="5"/>
   </w:num>
-  <w:num w:numId="4">
+  <w:num w:numId="4" w16cid:durableId="1966815450">
     <w:abstractNumId w:val="1"/>
   </w:num>
-  <w:num w:numId="5">
+  <w:num w:numId="5" w16cid:durableId="1818912772">
     <w:abstractNumId w:val="4"/>
   </w:num>
-  <w:num w:numId="6">
+  <w:num w:numId="6" w16cid:durableId="946231285">
     <w:abstractNumId w:val="3"/>
   </w:num>
-  <w:num w:numId="7">
+  <w:num w:numId="7" w16cid:durableId="1223445451">
     <w:abstractNumId w:val="2"/>
   </w:num>
-  <w:num w:numId="8">
+  <w:num w:numId="8" w16cid:durableId="1066993221">
     <w:abstractNumId w:val="10"/>
   </w:num>
-  <w:num w:numId="9">
+  <w:num w:numId="9" w16cid:durableId="83845505">
     <w:abstractNumId w:val="9"/>
   </w:num>
-  <w:num w:numId="10">
+  <w:num w:numId="10" w16cid:durableId="1633943600">
     <w:abstractNumId w:val="6"/>
   </w:num>
-  <w:num w:numId="11">
+  <w:num w:numId="11" w16cid:durableId="1925143370">
     <w:abstractNumId w:val="0"/>
   </w:num>
 </w:numbering>
 </file>
 
 <file path=word/styles.xml><?xml version="1.0" encoding="utf-8"?>
-<w:styles xmlns:mc="http://schemas.openxmlformats.org/markup-compatibility/2006" xmlns:r="http://schemas.openxmlformats.org/officeDocument/2006/relationships" xmlns:w="http://schemas.openxmlformats.org/wordprocessingml/2006/main" xmlns:w14="http://schemas.microsoft.com/office/word/2010/wordml" mc:Ignorable="w14">
+<w:styles xmlns:mc="http://schemas.openxmlformats.org/markup-compatibility/2006" xmlns:r="http://schemas.openxmlformats.org/officeDocument/2006/relationships" xmlns:w="http://schemas.openxmlformats.org/wordprocessingml/2006/main" xmlns:w14="http://schemas.microsoft.com/office/word/2010/wordml" xmlns:w15="http://schemas.microsoft.com/office/word/2012/wordml" xmlns:w16cex="http://schemas.microsoft.com/office/word/2018/wordml/cex" xmlns:w16cid="http://schemas.microsoft.com/office/word/2016/wordml/cid" xmlns:w16="http://schemas.microsoft.com/office/word/2018/wordml" xmlns:w16du="http://schemas.microsoft.com/office/word/2023/wordml/word16du" xmlns:w16sdtdh="http://schemas.microsoft.com/office/word/2020/wordml/sdtdatahash" xmlns:w16se="http://schemas.microsoft.com/office/word/2015/wordml/symex" mc:Ignorable="w14 w15 w16se w16cid w16 w16cex w16sdtdh w16du">
   <w:docDefaults>
     <w:rPrDefault>
       <w:rPr>
@@ -2234,145 +3303,383 @@
       </w:pPr>
     </w:pPrDefault>
   </w:docDefaults>
-  <w:latentStyles w:defLockedState="0" w:defUIPriority="99" w:defSemiHidden="1" w:defUnhideWhenUsed="1" w:defQFormat="0" w:count="267">
-    <w:lsdException w:name="Normal" w:semiHidden="0" w:uiPriority="0" w:unhideWhenUsed="0" w:qFormat="1"/>
-    <w:lsdException w:name="heading 1" w:semiHidden="0" w:uiPriority="9" w:unhideWhenUsed="0" w:qFormat="1"/>
-    <w:lsdException w:name="heading 2" w:uiPriority="9" w:qFormat="1"/>
-    <w:lsdException w:name="heading 3" w:uiPriority="9" w:qFormat="1"/>
-    <w:lsdException w:name="heading 4" w:uiPriority="9" w:qFormat="1"/>
-    <w:lsdException w:name="heading 5" w:uiPriority="9" w:qFormat="1"/>
-    <w:lsdException w:name="heading 6" w:uiPriority="9" w:qFormat="1"/>
-    <w:lsdException w:name="heading 7" w:uiPriority="9" w:qFormat="1"/>
-    <w:lsdException w:name="heading 8" w:uiPriority="9" w:qFormat="1"/>
-    <w:lsdException w:name="heading 9" w:uiPriority="9" w:qFormat="1"/>
-    <w:lsdException w:name="toc 1" w:uiPriority="39"/>
-    <w:lsdException w:name="toc 2" w:uiPriority="39"/>
-    <w:lsdException w:name="toc 3" w:uiPriority="39"/>
-    <w:lsdException w:name="toc 4" w:uiPriority="39"/>
-    <w:lsdException w:name="toc 5" w:uiPriority="39"/>
-    <w:lsdException w:name="toc 6" w:uiPriority="39"/>
-    <w:lsdException w:name="toc 7" w:uiPriority="39"/>
-    <w:lsdException w:name="toc 8" w:uiPriority="39"/>
-    <w:lsdException w:name="toc 9" w:uiPriority="39"/>
-    <w:lsdException w:name="caption" w:uiPriority="35" w:qFormat="1"/>
-    <w:lsdException w:name="Title" w:semiHidden="0" w:uiPriority="1" w:unhideWhenUsed="0" w:qFormat="1"/>
-    <w:lsdException w:name="Default Paragraph Font" w:uiPriority="1"/>
-    <w:lsdException w:name="Body Text" w:uiPriority="1" w:qFormat="1"/>
-    <w:lsdException w:name="Subtitle" w:semiHidden="0" w:uiPriority="11" w:unhideWhenUsed="0" w:qFormat="1"/>
-    <w:lsdException w:name="Strong" w:semiHidden="0" w:uiPriority="22" w:unhideWhenUsed="0" w:qFormat="1"/>
-    <w:lsdException w:name="Emphasis" w:semiHidden="0" w:uiPriority="20" w:unhideWhenUsed="0" w:qFormat="1"/>
-    <w:lsdException w:name="Table Grid" w:semiHidden="0" w:uiPriority="39" w:unhideWhenUsed="0"/>
-    <w:lsdException w:name="Placeholder Text" w:unhideWhenUsed="0"/>
-    <w:lsdException w:name="No Spacing" w:semiHidden="0" w:uiPriority="1" w:unhideWhenUsed="0" w:qFormat="1"/>
-    <w:lsdException w:name="Light Shading" w:semiHidden="0" w:uiPriority="60" w:unhideWhenUsed="0"/>
-    <w:lsdException w:name="Light List" w:semiHidden="0" w:uiPriority="61" w:unhideWhenUsed="0"/>
-    <w:lsdException w:name="Light Grid" w:semiHidden="0" w:uiPriority="62" w:unhideWhenUsed="0"/>
-    <w:lsdException w:name="Medium Shading 1" w:semiHidden="0" w:uiPriority="63" w:unhideWhenUsed="0"/>
-    <w:lsdException w:name="Medium Shading 2" w:semiHidden="0" w:uiPriority="64" w:unhideWhenUsed="0"/>
-    <w:lsdException w:name="Medium List 1" w:semiHidden="0" w:uiPriority="65" w:unhideWhenUsed="0"/>
-    <w:lsdException w:name="Medium List 2" w:semiHidden="0" w:uiPriority="66" w:unhideWhenUsed="0"/>
-    <w:lsdException w:name="Medium Grid 1" w:semiHidden="0" w:uiPriority="67" w:unhideWhenUsed="0"/>
-    <w:lsdException w:name="Medium Grid 2" w:semiHidden="0" w:uiPriority="68" w:unhideWhenUsed="0"/>
-    <w:lsdException w:name="Medium Grid 3" w:semiHidden="0" w:uiPriority="69" w:unhideWhenUsed="0"/>
-    <w:lsdException w:name="Dark List" w:semiHidden="0" w:uiPriority="70" w:unhideWhenUsed="0"/>
-    <w:lsdException w:name="Colorful Shading" w:semiHidden="0" w:uiPriority="71" w:unhideWhenUsed="0"/>
-    <w:lsdException w:name="Colorful List" w:semiHidden="0" w:uiPriority="72" w:unhideWhenUsed="0"/>
-    <w:lsdException w:name="Colorful Grid" w:semiHidden="0" w:uiPriority="73" w:unhideWhenUsed="0"/>
-    <w:lsdException w:name="Light Shading Accent 1" w:semiHidden="0" w:uiPriority="60" w:unhideWhenUsed="0"/>
-    <w:lsdException w:name="Light List Accent 1" w:semiHidden="0" w:uiPriority="61" w:unhideWhenUsed="0"/>
-    <w:lsdException w:name="Light Grid Accent 1" w:semiHidden="0" w:uiPriority="62" w:unhideWhenUsed="0"/>
-    <w:lsdException w:name="Medium Shading 1 Accent 1" w:semiHidden="0" w:uiPriority="63" w:unhideWhenUsed="0"/>
-    <w:lsdException w:name="Medium Shading 2 Accent 1" w:semiHidden="0" w:uiPriority="64" w:unhideWhenUsed="0"/>
-    <w:lsdException w:name="Medium List 1 Accent 1" w:semiHidden="0" w:uiPriority="65" w:unhideWhenUsed="0"/>
-    <w:lsdException w:name="Revision" w:unhideWhenUsed="0"/>
-    <w:lsdException w:name="List Paragraph" w:semiHidden="0" w:uiPriority="1" w:unhideWhenUsed="0" w:qFormat="1"/>
-    <w:lsdException w:name="Quote" w:semiHidden="0" w:uiPriority="29" w:unhideWhenUsed="0" w:qFormat="1"/>
-    <w:lsdException w:name="Intense Quote" w:semiHidden="0" w:uiPriority="30" w:unhideWhenUsed="0" w:qFormat="1"/>
-    <w:lsdException w:name="Medium List 2 Accent 1" w:semiHidden="0" w:uiPriority="66" w:unhideWhenUsed="0"/>
-    <w:lsdException w:name="Medium Grid 1 Accent 1" w:semiHidden="0" w:uiPriority="67" w:unhideWhenUsed="0"/>
-    <w:lsdException w:name="Medium Grid 2 Accent 1" w:semiHidden="0" w:uiPriority="68" w:unhideWhenUsed="0"/>
-    <w:lsdException w:name="Medium Grid 3 Accent 1" w:semiHidden="0" w:uiPriority="69" w:unhideWhenUsed="0"/>
-    <w:lsdException w:name="Dark List Accent 1" w:semiHidden="0" w:uiPriority="70" w:unhideWhenUsed="0"/>
-    <w:lsdException w:name="Colorful Shading Accent 1" w:semiHidden="0" w:uiPriority="71" w:unhideWhenUsed="0"/>
-    <w:lsdException w:name="Colorful List Accent 1" w:semiHidden="0" w:uiPriority="72" w:unhideWhenUsed="0"/>
-    <w:lsdException w:name="Colorful Grid Accent 1" w:semiHidden="0" w:uiPriority="73" w:unhideWhenUsed="0"/>
-    <w:lsdException w:name="Light Shading Accent 2" w:semiHidden="0" w:uiPriority="60" w:unhideWhenUsed="0"/>
-    <w:lsdException w:name="Light List Accent 2" w:semiHidden="0" w:uiPriority="61" w:unhideWhenUsed="0"/>
-    <w:lsdException w:name="Light Grid Accent 2" w:semiHidden="0" w:uiPriority="62" w:unhideWhenUsed="0"/>
-    <w:lsdException w:name="Medium Shading 1 Accent 2" w:semiHidden="0" w:uiPriority="63" w:unhideWhenUsed="0"/>
-    <w:lsdException w:name="Medium Shading 2 Accent 2" w:semiHidden="0" w:uiPriority="64" w:unhideWhenUsed="0"/>
-    <w:lsdException w:name="Medium List 1 Accent 2" w:semiHidden="0" w:uiPriority="65" w:unhideWhenUsed="0"/>
-    <w:lsdException w:name="Medium List 2 Accent 2" w:semiHidden="0" w:uiPriority="66" w:unhideWhenUsed="0"/>
-    <w:lsdException w:name="Medium Grid 1 Accent 2" w:semiHidden="0" w:uiPriority="67" w:unhideWhenUsed="0"/>
-    <w:lsdException w:name="Medium Grid 2 Accent 2" w:semiHidden="0" w:uiPriority="68" w:unhideWhenUsed="0"/>
-    <w:lsdException w:name="Medium Grid 3 Accent 2" w:semiHidden="0" w:uiPriority="69" w:unhideWhenUsed="0"/>
-    <w:lsdException w:name="Dark List Accent 2" w:semiHidden="0" w:uiPriority="70" w:unhideWhenUsed="0"/>
-    <w:lsdException w:name="Colorful Shading Accent 2" w:semiHidden="0" w:uiPriority="71" w:unhideWhenUsed="0"/>
-    <w:lsdException w:name="Colorful List Accent 2" w:semiHidden="0" w:uiPriority="72" w:unhideWhenUsed="0"/>
-    <w:lsdException w:name="Colorful Grid Accent 2" w:semiHidden="0" w:uiPriority="73" w:unhideWhenUsed="0"/>
-    <w:lsdException w:name="Light Shading Accent 3" w:semiHidden="0" w:uiPriority="60" w:unhideWhenUsed="0"/>
-    <w:lsdException w:name="Light List Accent 3" w:semiHidden="0" w:uiPriority="61" w:unhideWhenUsed="0"/>
-    <w:lsdException w:name="Light Grid Accent 3" w:semiHidden="0" w:uiPriority="62" w:unhideWhenUsed="0"/>
-    <w:lsdException w:name="Medium Shading 1 Accent 3" w:semiHidden="0" w:uiPriority="63" w:unhideWhenUsed="0"/>
-    <w:lsdException w:name="Medium Shading 2 Accent 3" w:semiHidden="0" w:uiPriority="64" w:unhideWhenUsed="0"/>
-    <w:lsdException w:name="Medium List 1 Accent 3" w:semiHidden="0" w:uiPriority="65" w:unhideWhenUsed="0"/>
-    <w:lsdException w:name="Medium List 2 Accent 3" w:semiHidden="0" w:uiPriority="66" w:unhideWhenUsed="0"/>
-    <w:lsdException w:name="Medium Grid 1 Accent 3" w:semiHidden="0" w:uiPriority="67" w:unhideWhenUsed="0"/>
-    <w:lsdException w:name="Medium Grid 2 Accent 3" w:semiHidden="0" w:uiPriority="68" w:unhideWhenUsed="0"/>
-    <w:lsdException w:name="Medium Grid 3 Accent 3" w:semiHidden="0" w:uiPriority="69" w:unhideWhenUsed="0"/>
-    <w:lsdException w:name="Dark List Accent 3" w:semiHidden="0" w:uiPriority="70" w:unhideWhenUsed="0"/>
-    <w:lsdException w:name="Colorful Shading Accent 3" w:semiHidden="0" w:uiPriority="71" w:unhideWhenUsed="0"/>
-    <w:lsdException w:name="Colorful List Accent 3" w:semiHidden="0" w:uiPriority="72" w:unhideWhenUsed="0"/>
-    <w:lsdException w:name="Colorful Grid Accent 3" w:semiHidden="0" w:uiPriority="73" w:unhideWhenUsed="0"/>
-    <w:lsdException w:name="Light Shading Accent 4" w:semiHidden="0" w:uiPriority="60" w:unhideWhenUsed="0"/>
-    <w:lsdException w:name="Light List Accent 4" w:semiHidden="0" w:uiPriority="61" w:unhideWhenUsed="0"/>
-    <w:lsdException w:name="Light Grid Accent 4" w:semiHidden="0" w:uiPriority="62" w:unhideWhenUsed="0"/>
-    <w:lsdException w:name="Medium Shading 1 Accent 4" w:semiHidden="0" w:uiPriority="63" w:unhideWhenUsed="0"/>
-    <w:lsdException w:name="Medium Shading 2 Accent 4" w:semiHidden="0" w:uiPriority="64" w:unhideWhenUsed="0"/>
-    <w:lsdException w:name="Medium List 1 Accent 4" w:semiHidden="0" w:uiPriority="65" w:unhideWhenUsed="0"/>
-    <w:lsdException w:name="Medium List 2 Accent 4" w:semiHidden="0" w:uiPriority="66" w:unhideWhenUsed="0"/>
-    <w:lsdException w:name="Medium Grid 1 Accent 4" w:semiHidden="0" w:uiPriority="67" w:unhideWhenUsed="0"/>
-    <w:lsdException w:name="Medium Grid 2 Accent 4" w:semiHidden="0" w:uiPriority="68" w:unhideWhenUsed="0"/>
-    <w:lsdException w:name="Medium Grid 3 Accent 4" w:semiHidden="0" w:uiPriority="69" w:unhideWhenUsed="0"/>
-    <w:lsdException w:name="Dark List Accent 4" w:semiHidden="0" w:uiPriority="70" w:unhideWhenUsed="0"/>
-    <w:lsdException w:name="Colorful Shading Accent 4" w:semiHidden="0" w:uiPriority="71" w:unhideWhenUsed="0"/>
-    <w:lsdException w:name="Colorful List Accent 4" w:semiHidden="0" w:uiPriority="72" w:unhideWhenUsed="0"/>
-    <w:lsdException w:name="Colorful Grid Accent 4" w:semiHidden="0" w:uiPriority="73" w:unhideWhenUsed="0"/>
-    <w:lsdException w:name="Light Shading Accent 5" w:semiHidden="0" w:uiPriority="60" w:unhideWhenUsed="0"/>
-    <w:lsdException w:name="Light List Accent 5" w:semiHidden="0" w:uiPriority="61" w:unhideWhenUsed="0"/>
-    <w:lsdException w:name="Light Grid Accent 5" w:semiHidden="0" w:uiPriority="62" w:unhideWhenUsed="0"/>
-    <w:lsdException w:name="Medium Shading 1 Accent 5" w:semiHidden="0" w:uiPriority="63" w:unhideWhenUsed="0"/>
-    <w:lsdException w:name="Medium Shading 2 Accent 5" w:semiHidden="0" w:uiPriority="64" w:unhideWhenUsed="0"/>
-    <w:lsdException w:name="Medium List 1 Accent 5" w:semiHidden="0" w:uiPriority="65" w:unhideWhenUsed="0"/>
-    <w:lsdException w:name="Medium List 2 Accent 5" w:semiHidden="0" w:uiPriority="66" w:unhideWhenUsed="0"/>
-    <w:lsdException w:name="Medium Grid 1 Accent 5" w:semiHidden="0" w:uiPriority="67" w:unhideWhenUsed="0"/>
-    <w:lsdException w:name="Medium Grid 2 Accent 5" w:semiHidden="0" w:uiPriority="68" w:unhideWhenUsed="0"/>
-    <w:lsdException w:name="Medium Grid 3 Accent 5" w:semiHidden="0" w:uiPriority="69" w:unhideWhenUsed="0"/>
-    <w:lsdException w:name="Dark List Accent 5" w:semiHidden="0" w:uiPriority="70" w:unhideWhenUsed="0"/>
-    <w:lsdException w:name="Colorful Shading Accent 5" w:semiHidden="0" w:uiPriority="71" w:unhideWhenUsed="0"/>
-    <w:lsdException w:name="Colorful List Accent 5" w:semiHidden="0" w:uiPriority="72" w:unhideWhenUsed="0"/>
-    <w:lsdException w:name="Colorful Grid Accent 5" w:semiHidden="0" w:uiPriority="73" w:unhideWhenUsed="0"/>
-    <w:lsdException w:name="Light Shading Accent 6" w:semiHidden="0" w:uiPriority="60" w:unhideWhenUsed="0"/>
-    <w:lsdException w:name="Light List Accent 6" w:semiHidden="0" w:uiPriority="61" w:unhideWhenUsed="0"/>
-    <w:lsdException w:name="Light Grid Accent 6" w:semiHidden="0" w:uiPriority="62" w:unhideWhenUsed="0"/>
-    <w:lsdException w:name="Medium Shading 1 Accent 6" w:semiHidden="0" w:uiPriority="63" w:unhideWhenUsed="0"/>
-    <w:lsdException w:name="Medium Shading 2 Accent 6" w:semiHidden="0" w:uiPriority="64" w:unhideWhenUsed="0"/>
-    <w:lsdException w:name="Medium List 1 Accent 6" w:semiHidden="0" w:uiPriority="65" w:unhideWhenUsed="0"/>
-    <w:lsdException w:name="Medium List 2 Accent 6" w:semiHidden="0" w:uiPriority="66" w:unhideWhenUsed="0"/>
-    <w:lsdException w:name="Medium Grid 1 Accent 6" w:semiHidden="0" w:uiPriority="67" w:unhideWhenUsed="0"/>
-    <w:lsdException w:name="Medium Grid 2 Accent 6" w:semiHidden="0" w:uiPriority="68" w:unhideWhenUsed="0"/>
-    <w:lsdException w:name="Medium Grid 3 Accent 6" w:semiHidden="0" w:uiPriority="69" w:unhideWhenUsed="0"/>
-    <w:lsdException w:name="Dark List Accent 6" w:semiHidden="0" w:uiPriority="70" w:unhideWhenUsed="0"/>
-    <w:lsdException w:name="Colorful Shading Accent 6" w:semiHidden="0" w:uiPriority="71" w:unhideWhenUsed="0"/>
-    <w:lsdException w:name="Colorful List Accent 6" w:semiHidden="0" w:uiPriority="72" w:unhideWhenUsed="0"/>
-    <w:lsdException w:name="Colorful Grid Accent 6" w:semiHidden="0" w:uiPriority="73" w:unhideWhenUsed="0"/>
-    <w:lsdException w:name="Subtle Emphasis" w:semiHidden="0" w:uiPriority="19" w:unhideWhenUsed="0" w:qFormat="1"/>
-    <w:lsdException w:name="Intense Emphasis" w:semiHidden="0" w:uiPriority="21" w:unhideWhenUsed="0" w:qFormat="1"/>
-    <w:lsdException w:name="Subtle Reference" w:semiHidden="0" w:uiPriority="31" w:unhideWhenUsed="0" w:qFormat="1"/>
-    <w:lsdException w:name="Intense Reference" w:semiHidden="0" w:uiPriority="32" w:unhideWhenUsed="0" w:qFormat="1"/>
-    <w:lsdException w:name="Book Title" w:semiHidden="0" w:uiPriority="33" w:unhideWhenUsed="0" w:qFormat="1"/>
-    <w:lsdException w:name="Bibliography" w:uiPriority="37"/>
-    <w:lsdException w:name="TOC Heading" w:uiPriority="39" w:qFormat="1"/>
+  <w:latentStyles w:defLockedState="0" w:defUIPriority="99" w:defSemiHidden="0" w:defUnhideWhenUsed="0" w:defQFormat="0" w:count="376">
+    <w:lsdException w:name="Normal" w:uiPriority="0" w:qFormat="1"/>
+    <w:lsdException w:name="heading 1" w:uiPriority="9" w:qFormat="1"/>
+    <w:lsdException w:name="heading 2" w:semiHidden="1" w:uiPriority="9" w:unhideWhenUsed="1" w:qFormat="1"/>
+    <w:lsdException w:name="heading 3" w:semiHidden="1" w:uiPriority="9" w:unhideWhenUsed="1" w:qFormat="1"/>
+    <w:lsdException w:name="heading 4" w:semiHidden="1" w:uiPriority="9" w:unhideWhenUsed="1" w:qFormat="1"/>
+    <w:lsdException w:name="heading 5" w:semiHidden="1" w:uiPriority="9" w:unhideWhenUsed="1" w:qFormat="1"/>
+    <w:lsdException w:name="heading 6" w:semiHidden="1" w:uiPriority="9" w:unhideWhenUsed="1" w:qFormat="1"/>
+    <w:lsdException w:name="heading 7" w:semiHidden="1" w:uiPriority="9" w:unhideWhenUsed="1" w:qFormat="1"/>
+    <w:lsdException w:name="heading 8" w:semiHidden="1" w:uiPriority="9" w:unhideWhenUsed="1" w:qFormat="1"/>
+    <w:lsdException w:name="heading 9" w:semiHidden="1" w:uiPriority="9" w:unhideWhenUsed="1" w:qFormat="1"/>
+    <w:lsdException w:name="index 1" w:semiHidden="1" w:unhideWhenUsed="1"/>
+    <w:lsdException w:name="index 2" w:semiHidden="1" w:unhideWhenUsed="1"/>
+    <w:lsdException w:name="index 3" w:semiHidden="1" w:unhideWhenUsed="1"/>
+    <w:lsdException w:name="index 4" w:semiHidden="1" w:unhideWhenUsed="1"/>
+    <w:lsdException w:name="index 5" w:semiHidden="1" w:unhideWhenUsed="1"/>
+    <w:lsdException w:name="index 6" w:semiHidden="1" w:unhideWhenUsed="1"/>
+    <w:lsdException w:name="index 7" w:semiHidden="1" w:unhideWhenUsed="1"/>
+    <w:lsdException w:name="index 8" w:semiHidden="1" w:unhideWhenUsed="1"/>
+    <w:lsdException w:name="index 9" w:semiHidden="1" w:unhideWhenUsed="1"/>
+    <w:lsdException w:name="toc 1" w:semiHidden="1" w:uiPriority="39" w:unhideWhenUsed="1"/>
+    <w:lsdException w:name="toc 2" w:semiHidden="1" w:uiPriority="39" w:unhideWhenUsed="1"/>
+    <w:lsdException w:name="toc 3" w:semiHidden="1" w:uiPriority="39" w:unhideWhenUsed="1"/>
+    <w:lsdException w:name="toc 4" w:semiHidden="1" w:uiPriority="39" w:unhideWhenUsed="1"/>
+    <w:lsdException w:name="toc 5" w:semiHidden="1" w:uiPriority="39" w:unhideWhenUsed="1"/>
+    <w:lsdException w:name="toc 6" w:semiHidden="1" w:uiPriority="39" w:unhideWhenUsed="1"/>
+    <w:lsdException w:name="toc 7" w:semiHidden="1" w:uiPriority="39" w:unhideWhenUsed="1"/>
+    <w:lsdException w:name="toc 8" w:semiHidden="1" w:uiPriority="39" w:unhideWhenUsed="1"/>
+    <w:lsdException w:name="toc 9" w:semiHidden="1" w:uiPriority="39" w:unhideWhenUsed="1"/>
+    <w:lsdException w:name="Normal Indent" w:semiHidden="1" w:unhideWhenUsed="1"/>
+    <w:lsdException w:name="footnote text" w:semiHidden="1" w:unhideWhenUsed="1"/>
+    <w:lsdException w:name="annotation text" w:semiHidden="1" w:unhideWhenUsed="1"/>
+    <w:lsdException w:name="header" w:semiHidden="1" w:unhideWhenUsed="1"/>
+    <w:lsdException w:name="footer" w:semiHidden="1" w:unhideWhenUsed="1"/>
+    <w:lsdException w:name="index heading" w:semiHidden="1" w:unhideWhenUsed="1"/>
+    <w:lsdException w:name="caption" w:semiHidden="1" w:uiPriority="35" w:unhideWhenUsed="1" w:qFormat="1"/>
+    <w:lsdException w:name="table of figures" w:semiHidden="1" w:unhideWhenUsed="1"/>
+    <w:lsdException w:name="envelope address" w:semiHidden="1" w:unhideWhenUsed="1"/>
+    <w:lsdException w:name="envelope return" w:semiHidden="1" w:unhideWhenUsed="1"/>
+    <w:lsdException w:name="footnote reference" w:semiHidden="1" w:unhideWhenUsed="1"/>
+    <w:lsdException w:name="annotation reference" w:semiHidden="1" w:unhideWhenUsed="1"/>
+    <w:lsdException w:name="line number" w:semiHidden="1" w:unhideWhenUsed="1"/>
+    <w:lsdException w:name="page number" w:semiHidden="1" w:unhideWhenUsed="1"/>
+    <w:lsdException w:name="endnote reference" w:semiHidden="1" w:unhideWhenUsed="1"/>
+    <w:lsdException w:name="endnote text" w:semiHidden="1" w:unhideWhenUsed="1"/>
+    <w:lsdException w:name="table of authorities" w:semiHidden="1" w:unhideWhenUsed="1"/>
+    <w:lsdException w:name="macro" w:semiHidden="1" w:unhideWhenUsed="1"/>
+    <w:lsdException w:name="toa heading" w:semiHidden="1" w:unhideWhenUsed="1"/>
+    <w:lsdException w:name="List" w:semiHidden="1" w:unhideWhenUsed="1"/>
+    <w:lsdException w:name="List Bullet" w:semiHidden="1" w:unhideWhenUsed="1"/>
+    <w:lsdException w:name="List Number" w:semiHidden="1" w:unhideWhenUsed="1"/>
+    <w:lsdException w:name="List 2" w:semiHidden="1" w:unhideWhenUsed="1"/>
+    <w:lsdException w:name="List 3" w:semiHidden="1" w:unhideWhenUsed="1"/>
+    <w:lsdException w:name="List 4" w:semiHidden="1" w:unhideWhenUsed="1"/>
+    <w:lsdException w:name="List 5" w:semiHidden="1" w:unhideWhenUsed="1"/>
+    <w:lsdException w:name="List Bullet 2" w:semiHidden="1" w:unhideWhenUsed="1"/>
+    <w:lsdException w:name="List Bullet 3" w:semiHidden="1" w:unhideWhenUsed="1"/>
+    <w:lsdException w:name="List Bullet 4" w:semiHidden="1" w:unhideWhenUsed="1"/>
+    <w:lsdException w:name="List Bullet 5" w:semiHidden="1" w:unhideWhenUsed="1"/>
+    <w:lsdException w:name="List Number 2" w:semiHidden="1" w:unhideWhenUsed="1"/>
+    <w:lsdException w:name="List Number 3" w:semiHidden="1" w:unhideWhenUsed="1"/>
+    <w:lsdException w:name="List Number 4" w:semiHidden="1" w:unhideWhenUsed="1"/>
+    <w:lsdException w:name="List Number 5" w:semiHidden="1" w:unhideWhenUsed="1"/>
+    <w:lsdException w:name="Title" w:uiPriority="1" w:qFormat="1"/>
+    <w:lsdException w:name="Closing" w:semiHidden="1" w:unhideWhenUsed="1"/>
+    <w:lsdException w:name="Signature" w:semiHidden="1" w:unhideWhenUsed="1"/>
+    <w:lsdException w:name="Default Paragraph Font" w:semiHidden="1" w:uiPriority="1" w:unhideWhenUsed="1"/>
+    <w:lsdException w:name="Body Text" w:semiHidden="1" w:uiPriority="1" w:unhideWhenUsed="1" w:qFormat="1"/>
+    <w:lsdException w:name="Body Text Indent" w:semiHidden="1" w:unhideWhenUsed="1"/>
+    <w:lsdException w:name="List Continue" w:semiHidden="1" w:unhideWhenUsed="1"/>
+    <w:lsdException w:name="List Continue 2" w:semiHidden="1" w:unhideWhenUsed="1"/>
+    <w:lsdException w:name="List Continue 3" w:semiHidden="1" w:unhideWhenUsed="1"/>
+    <w:lsdException w:name="List Continue 4" w:semiHidden="1" w:unhideWhenUsed="1"/>
+    <w:lsdException w:name="List Continue 5" w:semiHidden="1" w:unhideWhenUsed="1"/>
+    <w:lsdException w:name="Message Header" w:semiHidden="1" w:unhideWhenUsed="1"/>
+    <w:lsdException w:name="Subtitle" w:uiPriority="11" w:qFormat="1"/>
+    <w:lsdException w:name="Salutation" w:semiHidden="1" w:unhideWhenUsed="1"/>
+    <w:lsdException w:name="Date" w:semiHidden="1" w:unhideWhenUsed="1"/>
+    <w:lsdException w:name="Body Text First Indent" w:semiHidden="1" w:unhideWhenUsed="1"/>
+    <w:lsdException w:name="Body Text First Indent 2" w:semiHidden="1" w:unhideWhenUsed="1"/>
+    <w:lsdException w:name="Note Heading" w:semiHidden="1" w:unhideWhenUsed="1"/>
+    <w:lsdException w:name="Body Text 2" w:semiHidden="1" w:unhideWhenUsed="1"/>
+    <w:lsdException w:name="Body Text 3" w:semiHidden="1" w:unhideWhenUsed="1"/>
+    <w:lsdException w:name="Body Text Indent 2" w:semiHidden="1" w:unhideWhenUsed="1"/>
+    <w:lsdException w:name="Body Text Indent 3" w:semiHidden="1" w:unhideWhenUsed="1"/>
+    <w:lsdException w:name="Block Text" w:semiHidden="1" w:unhideWhenUsed="1"/>
+    <w:lsdException w:name="Hyperlink" w:semiHidden="1" w:unhideWhenUsed="1"/>
+    <w:lsdException w:name="FollowedHyperlink" w:semiHidden="1" w:unhideWhenUsed="1"/>
+    <w:lsdException w:name="Strong" w:uiPriority="22" w:qFormat="1"/>
+    <w:lsdException w:name="Emphasis" w:uiPriority="20" w:qFormat="1"/>
+    <w:lsdException w:name="Document Map" w:semiHidden="1" w:unhideWhenUsed="1"/>
+    <w:lsdException w:name="Plain Text" w:semiHidden="1" w:unhideWhenUsed="1"/>
+    <w:lsdException w:name="E-mail Signature" w:semiHidden="1" w:unhideWhenUsed="1"/>
+    <w:lsdException w:name="HTML Top of Form" w:semiHidden="1" w:unhideWhenUsed="1"/>
+    <w:lsdException w:name="HTML Bottom of Form" w:semiHidden="1" w:unhideWhenUsed="1"/>
+    <w:lsdException w:name="Normal (Web)" w:semiHidden="1" w:unhideWhenUsed="1"/>
+    <w:lsdException w:name="HTML Acronym" w:semiHidden="1" w:unhideWhenUsed="1"/>
+    <w:lsdException w:name="HTML Address" w:semiHidden="1" w:unhideWhenUsed="1"/>
+    <w:lsdException w:name="HTML Cite" w:semiHidden="1" w:unhideWhenUsed="1"/>
+    <w:lsdException w:name="HTML Code" w:semiHidden="1" w:unhideWhenUsed="1"/>
+    <w:lsdException w:name="HTML Definition" w:semiHidden="1" w:unhideWhenUsed="1"/>
+    <w:lsdException w:name="HTML Keyboard" w:semiHidden="1" w:unhideWhenUsed="1"/>
+    <w:lsdException w:name="HTML Preformatted" w:semiHidden="1" w:unhideWhenUsed="1"/>
+    <w:lsdException w:name="HTML Sample" w:semiHidden="1" w:unhideWhenUsed="1"/>
+    <w:lsdException w:name="HTML Typewriter" w:semiHidden="1" w:unhideWhenUsed="1"/>
+    <w:lsdException w:name="HTML Variable" w:semiHidden="1" w:unhideWhenUsed="1"/>
+    <w:lsdException w:name="Normal Table" w:semiHidden="1" w:unhideWhenUsed="1"/>
+    <w:lsdException w:name="annotation subject" w:semiHidden="1" w:unhideWhenUsed="1"/>
+    <w:lsdException w:name="No List" w:semiHidden="1" w:unhideWhenUsed="1"/>
+    <w:lsdException w:name="Outline List 1" w:semiHidden="1" w:unhideWhenUsed="1"/>
+    <w:lsdException w:name="Outline List 2" w:semiHidden="1" w:unhideWhenUsed="1"/>
+    <w:lsdException w:name="Outline List 3" w:semiHidden="1" w:unhideWhenUsed="1"/>
+    <w:lsdException w:name="Table Simple 1" w:semiHidden="1" w:unhideWhenUsed="1"/>
+    <w:lsdException w:name="Table Simple 2" w:semiHidden="1" w:unhideWhenUsed="1"/>
+    <w:lsdException w:name="Table Simple 3" w:semiHidden="1" w:unhideWhenUsed="1"/>
+    <w:lsdException w:name="Table Classic 1" w:semiHidden="1" w:unhideWhenUsed="1"/>
+    <w:lsdException w:name="Table Classic 2" w:semiHidden="1" w:unhideWhenUsed="1"/>
+    <w:lsdException w:name="Table Classic 3" w:semiHidden="1" w:unhideWhenUsed="1"/>
+    <w:lsdException w:name="Table Classic 4" w:semiHidden="1" w:unhideWhenUsed="1"/>
+    <w:lsdException w:name="Table Colorful 1" w:semiHidden="1" w:unhideWhenUsed="1"/>
+    <w:lsdException w:name="Table Colorful 2" w:semiHidden="1" w:unhideWhenUsed="1"/>
+    <w:lsdException w:name="Table Colorful 3" w:semiHidden="1" w:unhideWhenUsed="1"/>
+    <w:lsdException w:name="Table Columns 1" w:semiHidden="1" w:unhideWhenUsed="1"/>
+    <w:lsdException w:name="Table Columns 2" w:semiHidden="1" w:unhideWhenUsed="1"/>
+    <w:lsdException w:name="Table Columns 3" w:semiHidden="1" w:unhideWhenUsed="1"/>
+    <w:lsdException w:name="Table Columns 4" w:semiHidden="1" w:unhideWhenUsed="1"/>
+    <w:lsdException w:name="Table Columns 5" w:semiHidden="1" w:unhideWhenUsed="1"/>
+    <w:lsdException w:name="Table Grid 1" w:semiHidden="1" w:unhideWhenUsed="1"/>
+    <w:lsdException w:name="Table Grid 2" w:semiHidden="1" w:unhideWhenUsed="1"/>
+    <w:lsdException w:name="Table Grid 3" w:semiHidden="1" w:unhideWhenUsed="1"/>
+    <w:lsdException w:name="Table Grid 4" w:semiHidden="1" w:unhideWhenUsed="1"/>
+    <w:lsdException w:name="Table Grid 5" w:semiHidden="1" w:unhideWhenUsed="1"/>
+    <w:lsdException w:name="Table Grid 6" w:semiHidden="1" w:unhideWhenUsed="1"/>
+    <w:lsdException w:name="Table Grid 7" w:semiHidden="1" w:unhideWhenUsed="1"/>
+    <w:lsdException w:name="Table Grid 8" w:semiHidden="1" w:unhideWhenUsed="1"/>
+    <w:lsdException w:name="Table List 1" w:semiHidden="1" w:unhideWhenUsed="1"/>
+    <w:lsdException w:name="Table List 2" w:semiHidden="1" w:unhideWhenUsed="1"/>
+    <w:lsdException w:name="Table List 3" w:semiHidden="1" w:unhideWhenUsed="1"/>
+    <w:lsdException w:name="Table List 4" w:semiHidden="1" w:unhideWhenUsed="1"/>
+    <w:lsdException w:name="Table List 5" w:semiHidden="1" w:unhideWhenUsed="1"/>
+    <w:lsdException w:name="Table List 6" w:semiHidden="1" w:unhideWhenUsed="1"/>
+    <w:lsdException w:name="Table List 7" w:semiHidden="1" w:unhideWhenUsed="1"/>
+    <w:lsdException w:name="Table List 8" w:semiHidden="1" w:unhideWhenUsed="1"/>
+    <w:lsdException w:name="Table 3D effects 1" w:semiHidden="1" w:unhideWhenUsed="1"/>
+    <w:lsdException w:name="Table 3D effects 2" w:semiHidden="1" w:unhideWhenUsed="1"/>
+    <w:lsdException w:name="Table 3D effects 3" w:semiHidden="1" w:unhideWhenUsed="1"/>
+    <w:lsdException w:name="Table Contemporary" w:semiHidden="1" w:unhideWhenUsed="1"/>
+    <w:lsdException w:name="Table Elegant" w:semiHidden="1" w:unhideWhenUsed="1"/>
+    <w:lsdException w:name="Table Professional" w:semiHidden="1" w:unhideWhenUsed="1"/>
+    <w:lsdException w:name="Table Subtle 1" w:semiHidden="1" w:unhideWhenUsed="1"/>
+    <w:lsdException w:name="Table Subtle 2" w:semiHidden="1" w:unhideWhenUsed="1"/>
+    <w:lsdException w:name="Table Web 1" w:semiHidden="1" w:unhideWhenUsed="1"/>
+    <w:lsdException w:name="Table Web 2" w:semiHidden="1" w:unhideWhenUsed="1"/>
+    <w:lsdException w:name="Table Web 3" w:semiHidden="1" w:unhideWhenUsed="1"/>
+    <w:lsdException w:name="Balloon Text" w:semiHidden="1" w:unhideWhenUsed="1"/>
+    <w:lsdException w:name="Table Grid" w:uiPriority="39"/>
+    <w:lsdException w:name="Table Theme" w:semiHidden="1" w:unhideWhenUsed="1"/>
+    <w:lsdException w:name="Placeholder Text" w:semiHidden="1"/>
+    <w:lsdException w:name="No Spacing" w:uiPriority="1" w:qFormat="1"/>
+    <w:lsdException w:name="Light Shading" w:uiPriority="60"/>
+    <w:lsdException w:name="Light List" w:uiPriority="61"/>
+    <w:lsdException w:name="Light Grid" w:uiPriority="62"/>
+    <w:lsdException w:name="Medium Shading 1" w:uiPriority="63"/>
+    <w:lsdException w:name="Medium Shading 2" w:uiPriority="64"/>
+    <w:lsdException w:name="Medium List 1" w:uiPriority="65"/>
+    <w:lsdException w:name="Medium List 2" w:uiPriority="66"/>
+    <w:lsdException w:name="Medium Grid 1" w:uiPriority="67"/>
+    <w:lsdException w:name="Medium Grid 2" w:uiPriority="68"/>
+    <w:lsdException w:name="Medium Grid 3" w:uiPriority="69"/>
+    <w:lsdException w:name="Dark List" w:uiPriority="70"/>
+    <w:lsdException w:name="Colorful Shading" w:uiPriority="71"/>
+    <w:lsdException w:name="Colorful List" w:uiPriority="72"/>
+    <w:lsdException w:name="Colorful Grid" w:uiPriority="73"/>
+    <w:lsdException w:name="Light Shading Accent 1" w:uiPriority="60"/>
+    <w:lsdException w:name="Light List Accent 1" w:uiPriority="61"/>
+    <w:lsdException w:name="Light Grid Accent 1" w:uiPriority="62"/>
+    <w:lsdException w:name="Medium Shading 1 Accent 1" w:uiPriority="63"/>
+    <w:lsdException w:name="Medium Shading 2 Accent 1" w:uiPriority="64"/>
+    <w:lsdException w:name="Medium List 1 Accent 1" w:uiPriority="65"/>
+    <w:lsdException w:name="Revision" w:semiHidden="1"/>
+    <w:lsdException w:name="List Paragraph" w:uiPriority="1" w:qFormat="1"/>
+    <w:lsdException w:name="Quote" w:uiPriority="29" w:qFormat="1"/>
+    <w:lsdException w:name="Intense Quote" w:uiPriority="30" w:qFormat="1"/>
+    <w:lsdException w:name="Medium List 2 Accent 1" w:uiPriority="66"/>
+    <w:lsdException w:name="Medium Grid 1 Accent 1" w:uiPriority="67"/>
+    <w:lsdException w:name="Medium Grid 2 Accent 1" w:uiPriority="68"/>
+    <w:lsdException w:name="Medium Grid 3 Accent 1" w:uiPriority="69"/>
+    <w:lsdException w:name="Dark List Accent 1" w:uiPriority="70"/>
+    <w:lsdException w:name="Colorful Shading Accent 1" w:uiPriority="71"/>
+    <w:lsdException w:name="Colorful List Accent 1" w:uiPriority="72"/>
+    <w:lsdException w:name="Colorful Grid Accent 1" w:uiPriority="73"/>
+    <w:lsdException w:name="Light Shading Accent 2" w:uiPriority="60"/>
+    <w:lsdException w:name="Light List Accent 2" w:uiPriority="61"/>
+    <w:lsdException w:name="Light Grid Accent 2" w:uiPriority="62"/>
+    <w:lsdException w:name="Medium Shading 1 Accent 2" w:uiPriority="63"/>
+    <w:lsdException w:name="Medium Shading 2 Accent 2" w:uiPriority="64"/>
+    <w:lsdException w:name="Medium List 1 Accent 2" w:uiPriority="65"/>
+    <w:lsdException w:name="Medium List 2 Accent 2" w:uiPriority="66"/>
+    <w:lsdException w:name="Medium Grid 1 Accent 2" w:uiPriority="67"/>
+    <w:lsdException w:name="Medium Grid 2 Accent 2" w:uiPriority="68"/>
+    <w:lsdException w:name="Medium Grid 3 Accent 2" w:uiPriority="69"/>
+    <w:lsdException w:name="Dark List Accent 2" w:uiPriority="70"/>
+    <w:lsdException w:name="Colorful Shading Accent 2" w:uiPriority="71"/>
+    <w:lsdException w:name="Colorful List Accent 2" w:uiPriority="72"/>
+    <w:lsdException w:name="Colorful Grid Accent 2" w:uiPriority="73"/>
+    <w:lsdException w:name="Light Shading Accent 3" w:uiPriority="60"/>
+    <w:lsdException w:name="Light List Accent 3" w:uiPriority="61"/>
+    <w:lsdException w:name="Light Grid Accent 3" w:uiPriority="62"/>
+    <w:lsdException w:name="Medium Shading 1 Accent 3" w:uiPriority="63"/>
+    <w:lsdException w:name="Medium Shading 2 Accent 3" w:uiPriority="64"/>
+    <w:lsdException w:name="Medium List 1 Accent 3" w:uiPriority="65"/>
+    <w:lsdException w:name="Medium List 2 Accent 3" w:uiPriority="66"/>
+    <w:lsdException w:name="Medium Grid 1 Accent 3" w:uiPriority="67"/>
+    <w:lsdException w:name="Medium Grid 2 Accent 3" w:uiPriority="68"/>
+    <w:lsdException w:name="Medium Grid 3 Accent 3" w:uiPriority="69"/>
+    <w:lsdException w:name="Dark List Accent 3" w:uiPriority="70"/>
+    <w:lsdException w:name="Colorful Shading Accent 3" w:uiPriority="71"/>
+    <w:lsdException w:name="Colorful List Accent 3" w:uiPriority="72"/>
+    <w:lsdException w:name="Colorful Grid Accent 3" w:uiPriority="73"/>
+    <w:lsdException w:name="Light Shading Accent 4" w:uiPriority="60"/>
+    <w:lsdException w:name="Light List Accent 4" w:uiPriority="61"/>
+    <w:lsdException w:name="Light Grid Accent 4" w:uiPriority="62"/>
+    <w:lsdException w:name="Medium Shading 1 Accent 4" w:uiPriority="63"/>
+    <w:lsdException w:name="Medium Shading 2 Accent 4" w:uiPriority="64"/>
+    <w:lsdException w:name="Medium List 1 Accent 4" w:uiPriority="65"/>
+    <w:lsdException w:name="Medium List 2 Accent 4" w:uiPriority="66"/>
+    <w:lsdException w:name="Medium Grid 1 Accent 4" w:uiPriority="67"/>
+    <w:lsdException w:name="Medium Grid 2 Accent 4" w:uiPriority="68"/>
+    <w:lsdException w:name="Medium Grid 3 Accent 4" w:uiPriority="69"/>
+    <w:lsdException w:name="Dark List Accent 4" w:uiPriority="70"/>
+    <w:lsdException w:name="Colorful Shading Accent 4" w:uiPriority="71"/>
+    <w:lsdException w:name="Colorful List Accent 4" w:uiPriority="72"/>
+    <w:lsdException w:name="Colorful Grid Accent 4" w:uiPriority="73"/>
+    <w:lsdException w:name="Light Shading Accent 5" w:uiPriority="60"/>
+    <w:lsdException w:name="Light List Accent 5" w:uiPriority="61"/>
+    <w:lsdException w:name="Light Grid Accent 5" w:uiPriority="62"/>
+    <w:lsdException w:name="Medium Shading 1 Accent 5" w:uiPriority="63"/>
+    <w:lsdException w:name="Medium Shading 2 Accent 5" w:uiPriority="64"/>
+    <w:lsdException w:name="Medium List 1 Accent 5" w:uiPriority="65"/>
+    <w:lsdException w:name="Medium List 2 Accent 5" w:uiPriority="66"/>
+    <w:lsdException w:name="Medium Grid 1 Accent 5" w:uiPriority="67"/>
+    <w:lsdException w:name="Medium Grid 2 Accent 5" w:uiPriority="68"/>
+    <w:lsdException w:name="Medium Grid 3 Accent 5" w:uiPriority="69"/>
+    <w:lsdException w:name="Dark List Accent 5" w:uiPriority="70"/>
+    <w:lsdException w:name="Colorful Shading Accent 5" w:uiPriority="71"/>
+    <w:lsdException w:name="Colorful List Accent 5" w:uiPriority="72"/>
+    <w:lsdException w:name="Colorful Grid Accent 5" w:uiPriority="73"/>
+    <w:lsdException w:name="Light Shading Accent 6" w:uiPriority="60"/>
+    <w:lsdException w:name="Light List Accent 6" w:uiPriority="61"/>
+    <w:lsdException w:name="Light Grid Accent 6" w:uiPriority="62"/>
+    <w:lsdException w:name="Medium Shading 1 Accent 6" w:uiPriority="63"/>
+    <w:lsdException w:name="Medium Shading 2 Accent 6" w:uiPriority="64"/>
+    <w:lsdException w:name="Medium List 1 Accent 6" w:uiPriority="65"/>
+    <w:lsdException w:name="Medium List 2 Accent 6" w:uiPriority="66"/>
+    <w:lsdException w:name="Medium Grid 1 Accent 6" w:uiPriority="67"/>
+    <w:lsdException w:name="Medium Grid 2 Accent 6" w:uiPriority="68"/>
+    <w:lsdException w:name="Medium Grid 3 Accent 6" w:uiPriority="69"/>
+    <w:lsdException w:name="Dark List Accent 6" w:uiPriority="70"/>
+    <w:lsdException w:name="Colorful Shading Accent 6" w:uiPriority="71"/>
+    <w:lsdException w:name="Colorful List Accent 6" w:uiPriority="72"/>
+    <w:lsdException w:name="Colorful Grid Accent 6" w:uiPriority="73"/>
+    <w:lsdException w:name="Subtle Emphasis" w:uiPriority="19" w:qFormat="1"/>
+    <w:lsdException w:name="Intense Emphasis" w:uiPriority="21" w:qFormat="1"/>
+    <w:lsdException w:name="Subtle Reference" w:uiPriority="31" w:qFormat="1"/>
+    <w:lsdException w:name="Intense Reference" w:uiPriority="32" w:qFormat="1"/>
+    <w:lsdException w:name="Book Title" w:uiPriority="33" w:qFormat="1"/>
+    <w:lsdException w:name="Bibliography" w:semiHidden="1" w:uiPriority="37" w:unhideWhenUsed="1"/>
+    <w:lsdException w:name="TOC Heading" w:semiHidden="1" w:uiPriority="39" w:unhideWhenUsed="1" w:qFormat="1"/>
+    <w:lsdException w:name="Plain Table 1" w:uiPriority="41"/>
+    <w:lsdException w:name="Plain Table 2" w:uiPriority="42"/>
+    <w:lsdException w:name="Plain Table 3" w:uiPriority="43"/>
+    <w:lsdException w:name="Plain Table 4" w:uiPriority="44"/>
+    <w:lsdException w:name="Plain Table 5" w:uiPriority="45"/>
+    <w:lsdException w:name="Grid Table Light" w:uiPriority="40"/>
+    <w:lsdException w:name="Grid Table 1 Light" w:uiPriority="46"/>
+    <w:lsdException w:name="Grid Table 2" w:uiPriority="47"/>
+    <w:lsdException w:name="Grid Table 3" w:uiPriority="48"/>
+    <w:lsdException w:name="Grid Table 4" w:uiPriority="49"/>
+    <w:lsdException w:name="Grid Table 5 Dark" w:uiPriority="50"/>
+    <w:lsdException w:name="Grid Table 6 Colorful" w:uiPriority="51"/>
+    <w:lsdException w:name="Grid Table 7 Colorful" w:uiPriority="52"/>
+    <w:lsdException w:name="Grid Table 1 Light Accent 1" w:uiPriority="46"/>
+    <w:lsdException w:name="Grid Table 2 Accent 1" w:uiPriority="47"/>
+    <w:lsdException w:name="Grid Table 3 Accent 1" w:uiPriority="48"/>
+    <w:lsdException w:name="Grid Table 4 Accent 1" w:uiPriority="49"/>
+    <w:lsdException w:name="Grid Table 5 Dark Accent 1" w:uiPriority="50"/>
+    <w:lsdException w:name="Grid Table 6 Colorful Accent 1" w:uiPriority="51"/>
+    <w:lsdException w:name="Grid Table 7 Colorful Accent 1" w:uiPriority="52"/>
+    <w:lsdException w:name="Grid Table 1 Light Accent 2" w:uiPriority="46"/>
+    <w:lsdException w:name="Grid Table 2 Accent 2" w:uiPriority="47"/>
+    <w:lsdException w:name="Grid Table 3 Accent 2" w:uiPriority="48"/>
+    <w:lsdException w:name="Grid Table 4 Accent 2" w:uiPriority="49"/>
+    <w:lsdException w:name="Grid Table 5 Dark Accent 2" w:uiPriority="50"/>
+    <w:lsdException w:name="Grid Table 6 Colorful Accent 2" w:uiPriority="51"/>
+    <w:lsdException w:name="Grid Table 7 Colorful Accent 2" w:uiPriority="52"/>
+    <w:lsdException w:name="Grid Table 1 Light Accent 3" w:uiPriority="46"/>
+    <w:lsdException w:name="Grid Table 2 Accent 3" w:uiPriority="47"/>
+    <w:lsdException w:name="Grid Table 3 Accent 3" w:uiPriority="48"/>
+    <w:lsdException w:name="Grid Table 4 Accent 3" w:uiPriority="49"/>
+    <w:lsdException w:name="Grid Table 5 Dark Accent 3" w:uiPriority="50"/>
+    <w:lsdException w:name="Grid Table 6 Colorful Accent 3" w:uiPriority="51"/>
+    <w:lsdException w:name="Grid Table 7 Colorful Accent 3" w:uiPriority="52"/>
+    <w:lsdException w:name="Grid Table 1 Light Accent 4" w:uiPriority="46"/>
+    <w:lsdException w:name="Grid Table 2 Accent 4" w:uiPriority="47"/>
+    <w:lsdException w:name="Grid Table 3 Accent 4" w:uiPriority="48"/>
+    <w:lsdException w:name="Grid Table 4 Accent 4" w:uiPriority="49"/>
+    <w:lsdException w:name="Grid Table 5 Dark Accent 4" w:uiPriority="50"/>
+    <w:lsdException w:name="Grid Table 6 Colorful Accent 4" w:uiPriority="51"/>
+    <w:lsdException w:name="Grid Table 7 Colorful Accent 4" w:uiPriority="52"/>
+    <w:lsdException w:name="Grid Table 1 Light Accent 5" w:uiPriority="46"/>
+    <w:lsdException w:name="Grid Table 2 Accent 5" w:uiPriority="47"/>
+    <w:lsdException w:name="Grid Table 3 Accent 5" w:uiPriority="48"/>
+    <w:lsdException w:name="Grid Table 4 Accent 5" w:uiPriority="49"/>
+    <w:lsdException w:name="Grid Table 5 Dark Accent 5" w:uiPriority="50"/>
+    <w:lsdException w:name="Grid Table 6 Colorful Accent 5" w:uiPriority="51"/>
+    <w:lsdException w:name="Grid Table 7 Colorful Accent 5" w:uiPriority="52"/>
+    <w:lsdException w:name="Grid Table 1 Light Accent 6" w:uiPriority="46"/>
+    <w:lsdException w:name="Grid Table 2 Accent 6" w:uiPriority="47"/>
+    <w:lsdException w:name="Grid Table 3 Accent 6" w:uiPriority="48"/>
+    <w:lsdException w:name="Grid Table 4 Accent 6" w:uiPriority="49"/>
+    <w:lsdException w:name="Grid Table 5 Dark Accent 6" w:uiPriority="50"/>
+    <w:lsdException w:name="Grid Table 6 Colorful Accent 6" w:uiPriority="51"/>
+    <w:lsdException w:name="Grid Table 7 Colorful Accent 6" w:uiPriority="52"/>
+    <w:lsdException w:name="List Table 1 Light" w:uiPriority="46"/>
+    <w:lsdException w:name="List Table 2" w:uiPriority="47"/>
+    <w:lsdException w:name="List Table 3" w:uiPriority="48"/>
+    <w:lsdException w:name="List Table 4" w:uiPriority="49"/>
+    <w:lsdException w:name="List Table 5 Dark" w:uiPriority="50"/>
+    <w:lsdException w:name="List Table 6 Colorful" w:uiPriority="51"/>
+    <w:lsdException w:name="List Table 7 Colorful" w:uiPriority="52"/>
+    <w:lsdException w:name="List Table 1 Light Accent 1" w:uiPriority="46"/>
+    <w:lsdException w:name="List Table 2 Accent 1" w:uiPriority="47"/>
+    <w:lsdException w:name="List Table 3 Accent 1" w:uiPriority="48"/>
+    <w:lsdException w:name="List Table 4 Accent 1" w:uiPriority="49"/>
+    <w:lsdException w:name="List Table 5 Dark Accent 1" w:uiPriority="50"/>
+    <w:lsdException w:name="List Table 6 Colorful Accent 1" w:uiPriority="51"/>
+    <w:lsdException w:name="List Table 7 Colorful Accent 1" w:uiPriority="52"/>
+    <w:lsdException w:name="List Table 1 Light Accent 2" w:uiPriority="46"/>
+    <w:lsdException w:name="List Table 2 Accent 2" w:uiPriority="47"/>
+    <w:lsdException w:name="List Table 3 Accent 2" w:uiPriority="48"/>
+    <w:lsdException w:name="List Table 4 Accent 2" w:uiPriority="49"/>
+    <w:lsdException w:name="List Table 5 Dark Accent 2" w:uiPriority="50"/>
+    <w:lsdException w:name="List Table 6 Colorful Accent 2" w:uiPriority="51"/>
+    <w:lsdException w:name="List Table 7 Colorful Accent 2" w:uiPriority="52"/>
+    <w:lsdException w:name="List Table 1 Light Accent 3" w:uiPriority="46"/>
+    <w:lsdException w:name="List Table 2 Accent 3" w:uiPriority="47"/>
+    <w:lsdException w:name="List Table 3 Accent 3" w:uiPriority="48"/>
+    <w:lsdException w:name="List Table 4 Accent 3" w:uiPriority="49"/>
+    <w:lsdException w:name="List Table 5 Dark Accent 3" w:uiPriority="50"/>
+    <w:lsdException w:name="List Table 6 Colorful Accent 3" w:uiPriority="51"/>
+    <w:lsdException w:name="List Table 7 Colorful Accent 3" w:uiPriority="52"/>
+    <w:lsdException w:name="List Table 1 Light Accent 4" w:uiPriority="46"/>
+    <w:lsdException w:name="List Table 2 Accent 4" w:uiPriority="47"/>
+    <w:lsdException w:name="List Table 3 Accent 4" w:uiPriority="48"/>
+    <w:lsdException w:name="List Table 4 Accent 4" w:uiPriority="49"/>
+    <w:lsdException w:name="List Table 5 Dark Accent 4" w:uiPriority="50"/>
+    <w:lsdException w:name="List Table 6 Colorful Accent 4" w:uiPriority="51"/>
+    <w:lsdException w:name="List Table 7 Colorful Accent 4" w:uiPriority="52"/>
+    <w:lsdException w:name="List Table 1 Light Accent 5" w:uiPriority="46"/>
+    <w:lsdException w:name="List Table 2 Accent 5" w:uiPriority="47"/>
+    <w:lsdException w:name="List Table 3 Accent 5" w:uiPriority="48"/>
+    <w:lsdException w:name="List Table 4 Accent 5" w:uiPriority="49"/>
+    <w:lsdException w:name="List Table 5 Dark Accent 5" w:uiPriority="50"/>
+    <w:lsdException w:name="List Table 6 Colorful Accent 5" w:uiPriority="51"/>
+    <w:lsdException w:name="List Table 7 Colorful Accent 5" w:uiPriority="52"/>
+    <w:lsdException w:name="List Table 1 Light Accent 6" w:uiPriority="46"/>
+    <w:lsdException w:name="List Table 2 Accent 6" w:uiPriority="47"/>
+    <w:lsdException w:name="List Table 3 Accent 6" w:uiPriority="48"/>
+    <w:lsdException w:name="List Table 4 Accent 6" w:uiPriority="49"/>
+    <w:lsdException w:name="List Table 5 Dark Accent 6" w:uiPriority="50"/>
+    <w:lsdException w:name="List Table 6 Colorful Accent 6" w:uiPriority="51"/>
+    <w:lsdException w:name="List Table 7 Colorful Accent 6" w:uiPriority="52"/>
+    <w:lsdException w:name="Mention" w:semiHidden="1" w:unhideWhenUsed="1"/>
+    <w:lsdException w:name="Smart Hyperlink" w:semiHidden="1" w:unhideWhenUsed="1"/>
+    <w:lsdException w:name="Hashtag" w:semiHidden="1" w:unhideWhenUsed="1"/>
+    <w:lsdException w:name="Unresolved Mention" w:semiHidden="1" w:unhideWhenUsed="1"/>
+    <w:lsdException w:name="Smart Link" w:semiHidden="1" w:unhideWhenUsed="1"/>
   </w:latentStyles>
   <w:style w:type="paragraph" w:default="1" w:styleId="a">
     <w:name w:val="Normal"/>
@@ -2386,7 +3693,6 @@
   <w:style w:type="character" w:default="1" w:styleId="a0">
     <w:name w:val="Default Paragraph Font"/>
     <w:uiPriority w:val="1"/>
-    <w:semiHidden/>
     <w:unhideWhenUsed/>
   </w:style>
   <w:style w:type="table" w:default="1" w:styleId="a1">
@@ -2535,372 +3841,7 @@
     </w:rPr>
   </w:style>
   <w:style w:type="character" w:customStyle="1" w:styleId="a6">
-    <w:name w:val="Название Знак"/>
-    <w:basedOn w:val="a0"/>
-    <w:link w:val="a5"/>
-    <w:uiPriority w:val="1"/>
-    <w:rsid w:val="00A60A15"/>
-    <w:rPr>
-      <w:rFonts w:ascii="Times New Roman" w:eastAsia="Times New Roman" w:hAnsi="Times New Roman" w:cs="Times New Roman"/>
-      <w:b/>
-      <w:bCs/>
-      <w:sz w:val="32"/>
-      <w:szCs w:val="32"/>
-      <w:lang w:val="ru-RU"/>
-    </w:rPr>
-  </w:style>
-  <w:style w:type="paragraph" w:styleId="ac">
-    <w:name w:val="Balloon Text"/>
-    <w:basedOn w:val="a"/>
-    <w:link w:val="ad"/>
-    <w:uiPriority w:val="99"/>
-    <w:semiHidden/>
-    <w:unhideWhenUsed/>
-    <w:rsid w:val="00911EBC"/>
-    <w:rPr>
-      <w:rFonts w:ascii="Tahoma" w:hAnsi="Tahoma" w:cs="Tahoma"/>
-      <w:sz w:val="16"/>
-      <w:szCs w:val="16"/>
-    </w:rPr>
-  </w:style>
-  <w:style w:type="character" w:customStyle="1" w:styleId="ad">
-    <w:name w:val="Текст выноски Знак"/>
-    <w:basedOn w:val="a0"/>
-    <w:link w:val="ac"/>
-    <w:uiPriority w:val="99"/>
-    <w:semiHidden/>
-    <w:rsid w:val="00911EBC"/>
-    <w:rPr>
-      <w:rFonts w:ascii="Tahoma" w:eastAsia="Times New Roman" w:hAnsi="Tahoma" w:cs="Tahoma"/>
-      <w:sz w:val="16"/>
-      <w:szCs w:val="16"/>
-      <w:lang w:val="ru-RU"/>
-    </w:rPr>
-  </w:style>
-</w:styles>
-</file>
-
-<file path=word/stylesWithEffects.xml><?xml version="1.0" encoding="utf-8"?>
-<w:styles xmlns:wpc="http://schemas.microsoft.com/office/word/2010/wordprocessingCanvas" xmlns:mc="http://schemas.openxmlformats.org/markup-compatibility/2006" xmlns:o="urn:schemas-microsoft-com:office:office" xmlns:r="http://schemas.openxmlformats.org/officeDocument/2006/relationships" xmlns:m="http://schemas.openxmlformats.org/officeDocument/2006/math" xmlns:v="urn:schemas-microsoft-com:vml" xmlns:wp14="http://schemas.microsoft.com/office/word/2010/wordprocessingDrawing" xmlns:wp="http://schemas.openxmlformats.org/drawingml/2006/wordprocessingDrawing" xmlns:w10="urn:schemas-microsoft-com:office:word" xmlns:w="http://schemas.openxmlformats.org/wordprocessingml/2006/main" xmlns:w14="http://schemas.microsoft.com/office/word/2010/wordml" xmlns:wpg="http://schemas.microsoft.com/office/word/2010/wordprocessingGroup" xmlns:wpi="http://schemas.microsoft.com/office/word/2010/wordprocessingInk" xmlns:wne="http://schemas.microsoft.com/office/word/2006/wordml" xmlns:wps="http://schemas.microsoft.com/office/word/2010/wordprocessingShape" mc:Ignorable="w14 wp14">
-  <w:docDefaults>
-    <w:rPrDefault>
-      <w:rPr>
-        <w:rFonts w:asciiTheme="minorHAnsi" w:eastAsiaTheme="minorHAnsi" w:hAnsiTheme="minorHAnsi" w:cstheme="minorBidi"/>
-        <w:sz w:val="22"/>
-        <w:szCs w:val="22"/>
-        <w:lang w:val="en-US" w:eastAsia="en-US" w:bidi="ar-SA"/>
-      </w:rPr>
-    </w:rPrDefault>
-    <w:pPrDefault>
-      <w:pPr>
-        <w:widowControl w:val="0"/>
-        <w:autoSpaceDE w:val="0"/>
-        <w:autoSpaceDN w:val="0"/>
-      </w:pPr>
-    </w:pPrDefault>
-  </w:docDefaults>
-  <w:latentStyles w:defLockedState="0" w:defUIPriority="99" w:defSemiHidden="1" w:defUnhideWhenUsed="1" w:defQFormat="0" w:count="267">
-    <w:lsdException w:name="Normal" w:semiHidden="0" w:uiPriority="0" w:unhideWhenUsed="0" w:qFormat="1"/>
-    <w:lsdException w:name="heading 1" w:semiHidden="0" w:uiPriority="9" w:unhideWhenUsed="0" w:qFormat="1"/>
-    <w:lsdException w:name="heading 2" w:uiPriority="9" w:qFormat="1"/>
-    <w:lsdException w:name="heading 3" w:uiPriority="9" w:qFormat="1"/>
-    <w:lsdException w:name="heading 4" w:uiPriority="9" w:qFormat="1"/>
-    <w:lsdException w:name="heading 5" w:uiPriority="9" w:qFormat="1"/>
-    <w:lsdException w:name="heading 6" w:uiPriority="9" w:qFormat="1"/>
-    <w:lsdException w:name="heading 7" w:uiPriority="9" w:qFormat="1"/>
-    <w:lsdException w:name="heading 8" w:uiPriority="9" w:qFormat="1"/>
-    <w:lsdException w:name="heading 9" w:uiPriority="9" w:qFormat="1"/>
-    <w:lsdException w:name="toc 1" w:uiPriority="39"/>
-    <w:lsdException w:name="toc 2" w:uiPriority="39"/>
-    <w:lsdException w:name="toc 3" w:uiPriority="39"/>
-    <w:lsdException w:name="toc 4" w:uiPriority="39"/>
-    <w:lsdException w:name="toc 5" w:uiPriority="39"/>
-    <w:lsdException w:name="toc 6" w:uiPriority="39"/>
-    <w:lsdException w:name="toc 7" w:uiPriority="39"/>
-    <w:lsdException w:name="toc 8" w:uiPriority="39"/>
-    <w:lsdException w:name="toc 9" w:uiPriority="39"/>
-    <w:lsdException w:name="caption" w:uiPriority="35" w:qFormat="1"/>
-    <w:lsdException w:name="Title" w:semiHidden="0" w:uiPriority="1" w:unhideWhenUsed="0" w:qFormat="1"/>
-    <w:lsdException w:name="Default Paragraph Font" w:uiPriority="1"/>
-    <w:lsdException w:name="Body Text" w:uiPriority="1" w:qFormat="1"/>
-    <w:lsdException w:name="Subtitle" w:semiHidden="0" w:uiPriority="11" w:unhideWhenUsed="0" w:qFormat="1"/>
-    <w:lsdException w:name="Strong" w:semiHidden="0" w:uiPriority="22" w:unhideWhenUsed="0" w:qFormat="1"/>
-    <w:lsdException w:name="Emphasis" w:semiHidden="0" w:uiPriority="20" w:unhideWhenUsed="0" w:qFormat="1"/>
-    <w:lsdException w:name="Table Grid" w:semiHidden="0" w:uiPriority="39" w:unhideWhenUsed="0"/>
-    <w:lsdException w:name="Placeholder Text" w:unhideWhenUsed="0"/>
-    <w:lsdException w:name="No Spacing" w:semiHidden="0" w:uiPriority="1" w:unhideWhenUsed="0" w:qFormat="1"/>
-    <w:lsdException w:name="Light Shading" w:semiHidden="0" w:uiPriority="60" w:unhideWhenUsed="0"/>
-    <w:lsdException w:name="Light List" w:semiHidden="0" w:uiPriority="61" w:unhideWhenUsed="0"/>
-    <w:lsdException w:name="Light Grid" w:semiHidden="0" w:uiPriority="62" w:unhideWhenUsed="0"/>
-    <w:lsdException w:name="Medium Shading 1" w:semiHidden="0" w:uiPriority="63" w:unhideWhenUsed="0"/>
-    <w:lsdException w:name="Medium Shading 2" w:semiHidden="0" w:uiPriority="64" w:unhideWhenUsed="0"/>
-    <w:lsdException w:name="Medium List 1" w:semiHidden="0" w:uiPriority="65" w:unhideWhenUsed="0"/>
-    <w:lsdException w:name="Medium List 2" w:semiHidden="0" w:uiPriority="66" w:unhideWhenUsed="0"/>
-    <w:lsdException w:name="Medium Grid 1" w:semiHidden="0" w:uiPriority="67" w:unhideWhenUsed="0"/>
-    <w:lsdException w:name="Medium Grid 2" w:semiHidden="0" w:uiPriority="68" w:unhideWhenUsed="0"/>
-    <w:lsdException w:name="Medium Grid 3" w:semiHidden="0" w:uiPriority="69" w:unhideWhenUsed="0"/>
-    <w:lsdException w:name="Dark List" w:semiHidden="0" w:uiPriority="70" w:unhideWhenUsed="0"/>
-    <w:lsdException w:name="Colorful Shading" w:semiHidden="0" w:uiPriority="71" w:unhideWhenUsed="0"/>
-    <w:lsdException w:name="Colorful List" w:semiHidden="0" w:uiPriority="72" w:unhideWhenUsed="0"/>
-    <w:lsdException w:name="Colorful Grid" w:semiHidden="0" w:uiPriority="73" w:unhideWhenUsed="0"/>
-    <w:lsdException w:name="Light Shading Accent 1" w:semiHidden="0" w:uiPriority="60" w:unhideWhenUsed="0"/>
-    <w:lsdException w:name="Light List Accent 1" w:semiHidden="0" w:uiPriority="61" w:unhideWhenUsed="0"/>
-    <w:lsdException w:name="Light Grid Accent 1" w:semiHidden="0" w:uiPriority="62" w:unhideWhenUsed="0"/>
-    <w:lsdException w:name="Medium Shading 1 Accent 1" w:semiHidden="0" w:uiPriority="63" w:unhideWhenUsed="0"/>
-    <w:lsdException w:name="Medium Shading 2 Accent 1" w:semiHidden="0" w:uiPriority="64" w:unhideWhenUsed="0"/>
-    <w:lsdException w:name="Medium List 1 Accent 1" w:semiHidden="0" w:uiPriority="65" w:unhideWhenUsed="0"/>
-    <w:lsdException w:name="Revision" w:unhideWhenUsed="0"/>
-    <w:lsdException w:name="List Paragraph" w:semiHidden="0" w:uiPriority="1" w:unhideWhenUsed="0" w:qFormat="1"/>
-    <w:lsdException w:name="Quote" w:semiHidden="0" w:uiPriority="29" w:unhideWhenUsed="0" w:qFormat="1"/>
-    <w:lsdException w:name="Intense Quote" w:semiHidden="0" w:uiPriority="30" w:unhideWhenUsed="0" w:qFormat="1"/>
-    <w:lsdException w:name="Medium List 2 Accent 1" w:semiHidden="0" w:uiPriority="66" w:unhideWhenUsed="0"/>
-    <w:lsdException w:name="Medium Grid 1 Accent 1" w:semiHidden="0" w:uiPriority="67" w:unhideWhenUsed="0"/>
-    <w:lsdException w:name="Medium Grid 2 Accent 1" w:semiHidden="0" w:uiPriority="68" w:unhideWhenUsed="0"/>
-    <w:lsdException w:name="Medium Grid 3 Accent 1" w:semiHidden="0" w:uiPriority="69" w:unhideWhenUsed="0"/>
-    <w:lsdException w:name="Dark List Accent 1" w:semiHidden="0" w:uiPriority="70" w:unhideWhenUsed="0"/>
-    <w:lsdException w:name="Colorful Shading Accent 1" w:semiHidden="0" w:uiPriority="71" w:unhideWhenUsed="0"/>
-    <w:lsdException w:name="Colorful List Accent 1" w:semiHidden="0" w:uiPriority="72" w:unhideWhenUsed="0"/>
-    <w:lsdException w:name="Colorful Grid Accent 1" w:semiHidden="0" w:uiPriority="73" w:unhideWhenUsed="0"/>
-    <w:lsdException w:name="Light Shading Accent 2" w:semiHidden="0" w:uiPriority="60" w:unhideWhenUsed="0"/>
-    <w:lsdException w:name="Light List Accent 2" w:semiHidden="0" w:uiPriority="61" w:unhideWhenUsed="0"/>
-    <w:lsdException w:name="Light Grid Accent 2" w:semiHidden="0" w:uiPriority="62" w:unhideWhenUsed="0"/>
-    <w:lsdException w:name="Medium Shading 1 Accent 2" w:semiHidden="0" w:uiPriority="63" w:unhideWhenUsed="0"/>
-    <w:lsdException w:name="Medium Shading 2 Accent 2" w:semiHidden="0" w:uiPriority="64" w:unhideWhenUsed="0"/>
-    <w:lsdException w:name="Medium List 1 Accent 2" w:semiHidden="0" w:uiPriority="65" w:unhideWhenUsed="0"/>
-    <w:lsdException w:name="Medium List 2 Accent 2" w:semiHidden="0" w:uiPriority="66" w:unhideWhenUsed="0"/>
-    <w:lsdException w:name="Medium Grid 1 Accent 2" w:semiHidden="0" w:uiPriority="67" w:unhideWhenUsed="0"/>
-    <w:lsdException w:name="Medium Grid 2 Accent 2" w:semiHidden="0" w:uiPriority="68" w:unhideWhenUsed="0"/>
-    <w:lsdException w:name="Medium Grid 3 Accent 2" w:semiHidden="0" w:uiPriority="69" w:unhideWhenUsed="0"/>
-    <w:lsdException w:name="Dark List Accent 2" w:semiHidden="0" w:uiPriority="70" w:unhideWhenUsed="0"/>
-    <w:lsdException w:name="Colorful Shading Accent 2" w:semiHidden="0" w:uiPriority="71" w:unhideWhenUsed="0"/>
-    <w:lsdException w:name="Colorful List Accent 2" w:semiHidden="0" w:uiPriority="72" w:unhideWhenUsed="0"/>
-    <w:lsdException w:name="Colorful Grid Accent 2" w:semiHidden="0" w:uiPriority="73" w:unhideWhenUsed="0"/>
-    <w:lsdException w:name="Light Shading Accent 3" w:semiHidden="0" w:uiPriority="60" w:unhideWhenUsed="0"/>
-    <w:lsdException w:name="Light List Accent 3" w:semiHidden="0" w:uiPriority="61" w:unhideWhenUsed="0"/>
-    <w:lsdException w:name="Light Grid Accent 3" w:semiHidden="0" w:uiPriority="62" w:unhideWhenUsed="0"/>
-    <w:lsdException w:name="Medium Shading 1 Accent 3" w:semiHidden="0" w:uiPriority="63" w:unhideWhenUsed="0"/>
-    <w:lsdException w:name="Medium Shading 2 Accent 3" w:semiHidden="0" w:uiPriority="64" w:unhideWhenUsed="0"/>
-    <w:lsdException w:name="Medium List 1 Accent 3" w:semiHidden="0" w:uiPriority="65" w:unhideWhenUsed="0"/>
-    <w:lsdException w:name="Medium List 2 Accent 3" w:semiHidden="0" w:uiPriority="66" w:unhideWhenUsed="0"/>
-    <w:lsdException w:name="Medium Grid 1 Accent 3" w:semiHidden="0" w:uiPriority="67" w:unhideWhenUsed="0"/>
-    <w:lsdException w:name="Medium Grid 2 Accent 3" w:semiHidden="0" w:uiPriority="68" w:unhideWhenUsed="0"/>
-    <w:lsdException w:name="Medium Grid 3 Accent 3" w:semiHidden="0" w:uiPriority="69" w:unhideWhenUsed="0"/>
-    <w:lsdException w:name="Dark List Accent 3" w:semiHidden="0" w:uiPriority="70" w:unhideWhenUsed="0"/>
-    <w:lsdException w:name="Colorful Shading Accent 3" w:semiHidden="0" w:uiPriority="71" w:unhideWhenUsed="0"/>
-    <w:lsdException w:name="Colorful List Accent 3" w:semiHidden="0" w:uiPriority="72" w:unhideWhenUsed="0"/>
-    <w:lsdException w:name="Colorful Grid Accent 3" w:semiHidden="0" w:uiPriority="73" w:unhideWhenUsed="0"/>
-    <w:lsdException w:name="Light Shading Accent 4" w:semiHidden="0" w:uiPriority="60" w:unhideWhenUsed="0"/>
-    <w:lsdException w:name="Light List Accent 4" w:semiHidden="0" w:uiPriority="61" w:unhideWhenUsed="0"/>
-    <w:lsdException w:name="Light Grid Accent 4" w:semiHidden="0" w:uiPriority="62" w:unhideWhenUsed="0"/>
-    <w:lsdException w:name="Medium Shading 1 Accent 4" w:semiHidden="0" w:uiPriority="63" w:unhideWhenUsed="0"/>
-    <w:lsdException w:name="Medium Shading 2 Accent 4" w:semiHidden="0" w:uiPriority="64" w:unhideWhenUsed="0"/>
-    <w:lsdException w:name="Medium List 1 Accent 4" w:semiHidden="0" w:uiPriority="65" w:unhideWhenUsed="0"/>
-    <w:lsdException w:name="Medium List 2 Accent 4" w:semiHidden="0" w:uiPriority="66" w:unhideWhenUsed="0"/>
-    <w:lsdException w:name="Medium Grid 1 Accent 4" w:semiHidden="0" w:uiPriority="67" w:unhideWhenUsed="0"/>
-    <w:lsdException w:name="Medium Grid 2 Accent 4" w:semiHidden="0" w:uiPriority="68" w:unhideWhenUsed="0"/>
-    <w:lsdException w:name="Medium Grid 3 Accent 4" w:semiHidden="0" w:uiPriority="69" w:unhideWhenUsed="0"/>
-    <w:lsdException w:name="Dark List Accent 4" w:semiHidden="0" w:uiPriority="70" w:unhideWhenUsed="0"/>
-    <w:lsdException w:name="Colorful Shading Accent 4" w:semiHidden="0" w:uiPriority="71" w:unhideWhenUsed="0"/>
-    <w:lsdException w:name="Colorful List Accent 4" w:semiHidden="0" w:uiPriority="72" w:unhideWhenUsed="0"/>
-    <w:lsdException w:name="Colorful Grid Accent 4" w:semiHidden="0" w:uiPriority="73" w:unhideWhenUsed="0"/>
-    <w:lsdException w:name="Light Shading Accent 5" w:semiHidden="0" w:uiPriority="60" w:unhideWhenUsed="0"/>
-    <w:lsdException w:name="Light List Accent 5" w:semiHidden="0" w:uiPriority="61" w:unhideWhenUsed="0"/>
-    <w:lsdException w:name="Light Grid Accent 5" w:semiHidden="0" w:uiPriority="62" w:unhideWhenUsed="0"/>
-    <w:lsdException w:name="Medium Shading 1 Accent 5" w:semiHidden="0" w:uiPriority="63" w:unhideWhenUsed="0"/>
-    <w:lsdException w:name="Medium Shading 2 Accent 5" w:semiHidden="0" w:uiPriority="64" w:unhideWhenUsed="0"/>
-    <w:lsdException w:name="Medium List 1 Accent 5" w:semiHidden="0" w:uiPriority="65" w:unhideWhenUsed="0"/>
-    <w:lsdException w:name="Medium List 2 Accent 5" w:semiHidden="0" w:uiPriority="66" w:unhideWhenUsed="0"/>
-    <w:lsdException w:name="Medium Grid 1 Accent 5" w:semiHidden="0" w:uiPriority="67" w:unhideWhenUsed="0"/>
-    <w:lsdException w:name="Medium Grid 2 Accent 5" w:semiHidden="0" w:uiPriority="68" w:unhideWhenUsed="0"/>
-    <w:lsdException w:name="Medium Grid 3 Accent 5" w:semiHidden="0" w:uiPriority="69" w:unhideWhenUsed="0"/>
-    <w:lsdException w:name="Dark List Accent 5" w:semiHidden="0" w:uiPriority="70" w:unhideWhenUsed="0"/>
-    <w:lsdException w:name="Colorful Shading Accent 5" w:semiHidden="0" w:uiPriority="71" w:unhideWhenUsed="0"/>
-    <w:lsdException w:name="Colorful List Accent 5" w:semiHidden="0" w:uiPriority="72" w:unhideWhenUsed="0"/>
-    <w:lsdException w:name="Colorful Grid Accent 5" w:semiHidden="0" w:uiPriority="73" w:unhideWhenUsed="0"/>
-    <w:lsdException w:name="Light Shading Accent 6" w:semiHidden="0" w:uiPriority="60" w:unhideWhenUsed="0"/>
-    <w:lsdException w:name="Light List Accent 6" w:semiHidden="0" w:uiPriority="61" w:unhideWhenUsed="0"/>
-    <w:lsdException w:name="Light Grid Accent 6" w:semiHidden="0" w:uiPriority="62" w:unhideWhenUsed="0"/>
-    <w:lsdException w:name="Medium Shading 1 Accent 6" w:semiHidden="0" w:uiPriority="63" w:unhideWhenUsed="0"/>
-    <w:lsdException w:name="Medium Shading 2 Accent 6" w:semiHidden="0" w:uiPriority="64" w:unhideWhenUsed="0"/>
-    <w:lsdException w:name="Medium List 1 Accent 6" w:semiHidden="0" w:uiPriority="65" w:unhideWhenUsed="0"/>
-    <w:lsdException w:name="Medium List 2 Accent 6" w:semiHidden="0" w:uiPriority="66" w:unhideWhenUsed="0"/>
-    <w:lsdException w:name="Medium Grid 1 Accent 6" w:semiHidden="0" w:uiPriority="67" w:unhideWhenUsed="0"/>
-    <w:lsdException w:name="Medium Grid 2 Accent 6" w:semiHidden="0" w:uiPriority="68" w:unhideWhenUsed="0"/>
-    <w:lsdException w:name="Medium Grid 3 Accent 6" w:semiHidden="0" w:uiPriority="69" w:unhideWhenUsed="0"/>
-    <w:lsdException w:name="Dark List Accent 6" w:semiHidden="0" w:uiPriority="70" w:unhideWhenUsed="0"/>
-    <w:lsdException w:name="Colorful Shading Accent 6" w:semiHidden="0" w:uiPriority="71" w:unhideWhenUsed="0"/>
-    <w:lsdException w:name="Colorful List Accent 6" w:semiHidden="0" w:uiPriority="72" w:unhideWhenUsed="0"/>
-    <w:lsdException w:name="Colorful Grid Accent 6" w:semiHidden="0" w:uiPriority="73" w:unhideWhenUsed="0"/>
-    <w:lsdException w:name="Subtle Emphasis" w:semiHidden="0" w:uiPriority="19" w:unhideWhenUsed="0" w:qFormat="1"/>
-    <w:lsdException w:name="Intense Emphasis" w:semiHidden="0" w:uiPriority="21" w:unhideWhenUsed="0" w:qFormat="1"/>
-    <w:lsdException w:name="Subtle Reference" w:semiHidden="0" w:uiPriority="31" w:unhideWhenUsed="0" w:qFormat="1"/>
-    <w:lsdException w:name="Intense Reference" w:semiHidden="0" w:uiPriority="32" w:unhideWhenUsed="0" w:qFormat="1"/>
-    <w:lsdException w:name="Book Title" w:semiHidden="0" w:uiPriority="33" w:unhideWhenUsed="0" w:qFormat="1"/>
-    <w:lsdException w:name="Bibliography" w:uiPriority="37"/>
-    <w:lsdException w:name="TOC Heading" w:uiPriority="39" w:qFormat="1"/>
-  </w:latentStyles>
-  <w:style w:type="paragraph" w:default="1" w:styleId="a">
-    <w:name w:val="Normal"/>
-    <w:uiPriority w:val="1"/>
-    <w:qFormat/>
-    <w:rPr>
-      <w:rFonts w:ascii="Times New Roman" w:eastAsia="Times New Roman" w:hAnsi="Times New Roman" w:cs="Times New Roman"/>
-      <w:lang w:val="ru-RU"/>
-    </w:rPr>
-  </w:style>
-  <w:style w:type="character" w:default="1" w:styleId="a0">
-    <w:name w:val="Default Paragraph Font"/>
-    <w:uiPriority w:val="1"/>
-    <w:semiHidden/>
-    <w:unhideWhenUsed/>
-  </w:style>
-  <w:style w:type="table" w:default="1" w:styleId="a1">
-    <w:name w:val="Normal Table"/>
-    <w:uiPriority w:val="99"/>
-    <w:semiHidden/>
-    <w:unhideWhenUsed/>
-    <w:tblPr>
-      <w:tblInd w:w="0" w:type="dxa"/>
-      <w:tblCellMar>
-        <w:top w:w="0" w:type="dxa"/>
-        <w:left w:w="108" w:type="dxa"/>
-        <w:bottom w:w="0" w:type="dxa"/>
-        <w:right w:w="108" w:type="dxa"/>
-      </w:tblCellMar>
-    </w:tblPr>
-  </w:style>
-  <w:style w:type="numbering" w:default="1" w:styleId="a2">
-    <w:name w:val="No List"/>
-    <w:uiPriority w:val="99"/>
-    <w:semiHidden/>
-    <w:unhideWhenUsed/>
-  </w:style>
-  <w:style w:type="table" w:customStyle="1" w:styleId="TableNormal">
-    <w:name w:val="Table Normal"/>
-    <w:uiPriority w:val="2"/>
-    <w:semiHidden/>
-    <w:unhideWhenUsed/>
-    <w:qFormat/>
-    <w:tblPr>
-      <w:tblInd w:w="0" w:type="dxa"/>
-      <w:tblCellMar>
-        <w:top w:w="0" w:type="dxa"/>
-        <w:left w:w="0" w:type="dxa"/>
-        <w:bottom w:w="0" w:type="dxa"/>
-        <w:right w:w="0" w:type="dxa"/>
-      </w:tblCellMar>
-    </w:tblPr>
-  </w:style>
-  <w:style w:type="paragraph" w:styleId="a3">
-    <w:name w:val="Body Text"/>
-    <w:basedOn w:val="a"/>
-    <w:link w:val="a4"/>
-    <w:uiPriority w:val="1"/>
-    <w:qFormat/>
-    <w:rPr>
-      <w:sz w:val="28"/>
-      <w:szCs w:val="28"/>
-    </w:rPr>
-  </w:style>
-  <w:style w:type="paragraph" w:styleId="a5">
-    <w:name w:val="Title"/>
-    <w:basedOn w:val="a"/>
-    <w:link w:val="a6"/>
-    <w:uiPriority w:val="1"/>
-    <w:qFormat/>
-    <w:pPr>
-      <w:spacing w:before="217"/>
-      <w:ind w:left="2076" w:right="1372"/>
-      <w:jc w:val="center"/>
-    </w:pPr>
-    <w:rPr>
-      <w:b/>
-      <w:bCs/>
-      <w:sz w:val="32"/>
-      <w:szCs w:val="32"/>
-    </w:rPr>
-  </w:style>
-  <w:style w:type="paragraph" w:styleId="a7">
-    <w:name w:val="List Paragraph"/>
-    <w:basedOn w:val="a"/>
-    <w:uiPriority w:val="1"/>
-    <w:qFormat/>
-    <w:pPr>
-      <w:spacing w:before="74"/>
-      <w:ind w:left="310" w:hanging="211"/>
-    </w:pPr>
-  </w:style>
-  <w:style w:type="paragraph" w:customStyle="1" w:styleId="TableParagraph">
-    <w:name w:val="Table Paragraph"/>
-    <w:basedOn w:val="a"/>
-    <w:uiPriority w:val="1"/>
-    <w:qFormat/>
-  </w:style>
-  <w:style w:type="character" w:customStyle="1" w:styleId="a4">
-    <w:name w:val="Основной текст Знак"/>
-    <w:basedOn w:val="a0"/>
-    <w:link w:val="a3"/>
-    <w:uiPriority w:val="1"/>
-    <w:rsid w:val="00E826A4"/>
-    <w:rPr>
-      <w:rFonts w:ascii="Times New Roman" w:eastAsia="Times New Roman" w:hAnsi="Times New Roman" w:cs="Times New Roman"/>
-      <w:sz w:val="28"/>
-      <w:szCs w:val="28"/>
-      <w:lang w:val="ru-RU"/>
-    </w:rPr>
-  </w:style>
-  <w:style w:type="paragraph" w:styleId="a8">
-    <w:name w:val="header"/>
-    <w:basedOn w:val="a"/>
-    <w:link w:val="a9"/>
-    <w:uiPriority w:val="99"/>
-    <w:unhideWhenUsed/>
-    <w:rsid w:val="00E826A4"/>
-    <w:pPr>
-      <w:tabs>
-        <w:tab w:val="center" w:pos="4677"/>
-        <w:tab w:val="right" w:pos="9355"/>
-      </w:tabs>
-    </w:pPr>
-  </w:style>
-  <w:style w:type="character" w:customStyle="1" w:styleId="a9">
-    <w:name w:val="Верхний колонтитул Знак"/>
-    <w:basedOn w:val="a0"/>
-    <w:link w:val="a8"/>
-    <w:uiPriority w:val="99"/>
-    <w:rsid w:val="00E826A4"/>
-    <w:rPr>
-      <w:rFonts w:ascii="Times New Roman" w:eastAsia="Times New Roman" w:hAnsi="Times New Roman" w:cs="Times New Roman"/>
-      <w:lang w:val="ru-RU"/>
-    </w:rPr>
-  </w:style>
-  <w:style w:type="paragraph" w:styleId="aa">
-    <w:name w:val="footer"/>
-    <w:basedOn w:val="a"/>
-    <w:link w:val="ab"/>
-    <w:uiPriority w:val="99"/>
-    <w:unhideWhenUsed/>
-    <w:rsid w:val="00E826A4"/>
-    <w:pPr>
-      <w:tabs>
-        <w:tab w:val="center" w:pos="4677"/>
-        <w:tab w:val="right" w:pos="9355"/>
-      </w:tabs>
-    </w:pPr>
-  </w:style>
-  <w:style w:type="character" w:customStyle="1" w:styleId="ab">
-    <w:name w:val="Нижний колонтитул Знак"/>
-    <w:basedOn w:val="a0"/>
-    <w:link w:val="aa"/>
-    <w:uiPriority w:val="99"/>
-    <w:rsid w:val="00E826A4"/>
-    <w:rPr>
-      <w:rFonts w:ascii="Times New Roman" w:eastAsia="Times New Roman" w:hAnsi="Times New Roman" w:cs="Times New Roman"/>
-      <w:lang w:val="ru-RU"/>
-    </w:rPr>
-  </w:style>
-  <w:style w:type="character" w:customStyle="1" w:styleId="a6">
-    <w:name w:val="Название Знак"/>
+    <w:name w:val="Заголовок Знак"/>
     <w:basedOn w:val="a0"/>
     <w:link w:val="a5"/>
     <w:uiPriority w:val="1"/>

</xml_diff>